<commit_message>
Update Sistema de administración del centro de cómputo.docx
</commit_message>
<xml_diff>
--- a/Sistema de administración del centro de cómputo.docx
+++ b/Sistema de administración del centro de cómputo.docx
@@ -1051,7 +1051,11 @@
     <w:sdt>
       <w:sdtPr>
         <w:rPr>
-          <w:lang w:val="es-ES"/>
+          <w:rFonts w:asciiTheme="minorHAnsi" w:eastAsiaTheme="minorHAnsi" w:hAnsiTheme="minorHAnsi" w:cstheme="minorBidi"/>
+          <w:color w:val="auto"/>
+          <w:sz w:val="22"/>
+          <w:szCs w:val="22"/>
+          <w:lang w:val="es-ES" w:eastAsia="en-US"/>
         </w:rPr>
         <w:id w:val="-1448699367"/>
         <w:docPartObj>
@@ -1061,13 +1065,8 @@
       </w:sdtPr>
       <w:sdtEndPr>
         <w:rPr>
-          <w:rFonts w:asciiTheme="minorHAnsi" w:eastAsiaTheme="minorHAnsi" w:hAnsiTheme="minorHAnsi" w:cstheme="minorBidi"/>
           <w:b/>
           <w:bCs/>
-          <w:color w:val="auto"/>
-          <w:sz w:val="22"/>
-          <w:szCs w:val="22"/>
-          <w:lang w:eastAsia="en-US"/>
         </w:rPr>
       </w:sdtEndPr>
       <w:sdtContent>
@@ -1079,7 +1078,15 @@
             <w:rPr>
               <w:lang w:val="es-ES"/>
             </w:rPr>
-            <w:t>Contenido</w:t>
+            <w:t>Conteni</w:t>
+          </w:r>
+          <w:bookmarkStart w:id="0" w:name="_GoBack"/>
+          <w:bookmarkEnd w:id="0"/>
+          <w:r>
+            <w:rPr>
+              <w:lang w:val="es-ES"/>
+            </w:rPr>
+            <w:t>do</w:t>
           </w:r>
         </w:p>
         <w:p>
@@ -1118,7 +1125,7 @@
             </w:rPr>
             <w:fldChar w:fldCharType="separate"/>
           </w:r>
-          <w:hyperlink w:anchor="_Toc531200053" w:history="1">
+          <w:hyperlink w:anchor="_Toc531201998" w:history="1">
             <w:r>
               <w:rPr>
                 <w:rStyle w:val="Hipervnculo"/>
@@ -1146,7 +1153,7 @@
                 <w:noProof/>
                 <w:webHidden/>
               </w:rPr>
-              <w:instrText xml:space="preserve"> PAGEREF _Toc531200053 \h </w:instrText>
+              <w:instrText xml:space="preserve"> PAGEREF _Toc531201998 \h </w:instrText>
             </w:r>
             <w:r>
               <w:rPr>
@@ -1166,7 +1173,7 @@
                 <w:noProof/>
                 <w:webHidden/>
               </w:rPr>
-              <w:t>2</w:t>
+              <w:t>3</w:t>
             </w:r>
             <w:r>
               <w:rPr>
@@ -1195,7 +1202,7 @@
               <w:lang w:eastAsia="es-MX"/>
             </w:rPr>
           </w:pPr>
-          <w:hyperlink w:anchor="_Toc531200054" w:history="1">
+          <w:hyperlink w:anchor="_Toc531201999" w:history="1">
             <w:r>
               <w:rPr>
                 <w:rStyle w:val="Hipervnculo"/>
@@ -1223,7 +1230,7 @@
                 <w:noProof/>
                 <w:webHidden/>
               </w:rPr>
-              <w:instrText xml:space="preserve"> PAGEREF _Toc531200054 \h </w:instrText>
+              <w:instrText xml:space="preserve"> PAGEREF _Toc531201999 \h </w:instrText>
             </w:r>
             <w:r>
               <w:rPr>
@@ -1243,7 +1250,7 @@
                 <w:noProof/>
                 <w:webHidden/>
               </w:rPr>
-              <w:t>3</w:t>
+              <w:t>4</w:t>
             </w:r>
             <w:r>
               <w:rPr>
@@ -1272,7 +1279,7 @@
               <w:lang w:eastAsia="es-MX"/>
             </w:rPr>
           </w:pPr>
-          <w:hyperlink w:anchor="_Toc531200055" w:history="1">
+          <w:hyperlink w:anchor="_Toc531202000" w:history="1">
             <w:r>
               <w:rPr>
                 <w:rStyle w:val="Hipervnculo"/>
@@ -1300,7 +1307,7 @@
                 <w:noProof/>
                 <w:webHidden/>
               </w:rPr>
-              <w:instrText xml:space="preserve"> PAGEREF _Toc531200055 \h </w:instrText>
+              <w:instrText xml:space="preserve"> PAGEREF _Toc531202000 \h </w:instrText>
             </w:r>
             <w:r>
               <w:rPr>
@@ -1320,7 +1327,7 @@
                 <w:noProof/>
                 <w:webHidden/>
               </w:rPr>
-              <w:t>3</w:t>
+              <w:t>4</w:t>
             </w:r>
             <w:r>
               <w:rPr>
@@ -1349,14 +1356,14 @@
               <w:lang w:eastAsia="es-MX"/>
             </w:rPr>
           </w:pPr>
-          <w:hyperlink w:anchor="_Toc531200056" w:history="1">
+          <w:hyperlink w:anchor="_Toc531202001" w:history="1">
             <w:r>
               <w:rPr>
                 <w:rStyle w:val="Hipervnculo"/>
                 <w:rFonts w:ascii="Times New Roman" w:hAnsi="Times New Roman" w:cs="Times New Roman"/>
                 <w:noProof/>
               </w:rPr>
-              <w:t>CU01 - Administrar hardware</w:t>
+              <w:t>Modelo de casos de uso</w:t>
             </w:r>
             <w:r>
               <w:rPr>
@@ -1377,226 +1384,7 @@
                 <w:noProof/>
                 <w:webHidden/>
               </w:rPr>
-              <w:instrText xml:space="preserve"> PAGEREF _Toc531200056 \h </w:instrText>
-            </w:r>
-            <w:r>
-              <w:rPr>
-                <w:noProof/>
-                <w:webHidden/>
-              </w:rPr>
-            </w:r>
-            <w:r>
-              <w:rPr>
-                <w:noProof/>
-                <w:webHidden/>
-              </w:rPr>
-              <w:fldChar w:fldCharType="separate"/>
-            </w:r>
-            <w:r>
-              <w:rPr>
-                <w:noProof/>
-                <w:webHidden/>
-              </w:rPr>
-              <w:t>3</w:t>
-            </w:r>
-            <w:r>
-              <w:rPr>
-                <w:noProof/>
-                <w:webHidden/>
-              </w:rPr>
-              <w:fldChar w:fldCharType="end"/>
-            </w:r>
-          </w:hyperlink>
-        </w:p>
-        <w:p>
-          <w:pPr>
-            <w:pStyle w:val="TDC2"/>
-            <w:tabs>
-              <w:tab w:val="right" w:leader="dot" w:pos="8828"/>
-            </w:tabs>
-            <w:rPr>
-              <w:rFonts w:eastAsiaTheme="minorEastAsia" w:cstheme="minorBidi"/>
-              <w:b w:val="0"/>
-              <w:bCs w:val="0"/>
-              <w:noProof/>
-              <w:lang w:eastAsia="es-MX"/>
-            </w:rPr>
-          </w:pPr>
-          <w:hyperlink w:anchor="_Toc531200057" w:history="1">
-            <w:r>
-              <w:rPr>
-                <w:rStyle w:val="Hipervnculo"/>
-                <w:rFonts w:ascii="Times New Roman" w:hAnsi="Times New Roman" w:cs="Times New Roman"/>
-                <w:noProof/>
-              </w:rPr>
-              <w:t>-Descripción de caso de uso</w:t>
-            </w:r>
-            <w:r>
-              <w:rPr>
-                <w:noProof/>
-                <w:webHidden/>
-              </w:rPr>
-              <w:tab/>
-            </w:r>
-            <w:r>
-              <w:rPr>
-                <w:noProof/>
-                <w:webHidden/>
-              </w:rPr>
-              <w:fldChar w:fldCharType="begin"/>
-            </w:r>
-            <w:r>
-              <w:rPr>
-                <w:noProof/>
-                <w:webHidden/>
-              </w:rPr>
-              <w:instrText xml:space="preserve"> PAGEREF _Toc531200057 \h </w:instrText>
-            </w:r>
-            <w:r>
-              <w:rPr>
-                <w:noProof/>
-                <w:webHidden/>
-              </w:rPr>
-            </w:r>
-            <w:r>
-              <w:rPr>
-                <w:noProof/>
-                <w:webHidden/>
-              </w:rPr>
-              <w:fldChar w:fldCharType="separate"/>
-            </w:r>
-            <w:r>
-              <w:rPr>
-                <w:noProof/>
-                <w:webHidden/>
-              </w:rPr>
-              <w:t>3</w:t>
-            </w:r>
-            <w:r>
-              <w:rPr>
-                <w:noProof/>
-                <w:webHidden/>
-              </w:rPr>
-              <w:fldChar w:fldCharType="end"/>
-            </w:r>
-          </w:hyperlink>
-        </w:p>
-        <w:p>
-          <w:pPr>
-            <w:pStyle w:val="TDC2"/>
-            <w:tabs>
-              <w:tab w:val="right" w:leader="dot" w:pos="8828"/>
-            </w:tabs>
-            <w:rPr>
-              <w:rFonts w:eastAsiaTheme="minorEastAsia" w:cstheme="minorBidi"/>
-              <w:b w:val="0"/>
-              <w:bCs w:val="0"/>
-              <w:noProof/>
-              <w:lang w:eastAsia="es-MX"/>
-            </w:rPr>
-          </w:pPr>
-          <w:hyperlink w:anchor="_Toc531200058" w:history="1">
-            <w:r>
-              <w:rPr>
-                <w:rStyle w:val="Hipervnculo"/>
-                <w:rFonts w:ascii="Times New Roman" w:hAnsi="Times New Roman" w:cs="Times New Roman"/>
-                <w:noProof/>
-              </w:rPr>
-              <w:t>Diagrama de actividad</w:t>
-            </w:r>
-            <w:r>
-              <w:rPr>
-                <w:noProof/>
-                <w:webHidden/>
-              </w:rPr>
-              <w:tab/>
-            </w:r>
-            <w:r>
-              <w:rPr>
-                <w:noProof/>
-                <w:webHidden/>
-              </w:rPr>
-              <w:fldChar w:fldCharType="begin"/>
-            </w:r>
-            <w:r>
-              <w:rPr>
-                <w:noProof/>
-                <w:webHidden/>
-              </w:rPr>
-              <w:instrText xml:space="preserve"> PAGEREF _Toc531200058 \h </w:instrText>
-            </w:r>
-            <w:r>
-              <w:rPr>
-                <w:noProof/>
-                <w:webHidden/>
-              </w:rPr>
-            </w:r>
-            <w:r>
-              <w:rPr>
-                <w:noProof/>
-                <w:webHidden/>
-              </w:rPr>
-              <w:fldChar w:fldCharType="separate"/>
-            </w:r>
-            <w:r>
-              <w:rPr>
-                <w:noProof/>
-                <w:webHidden/>
-              </w:rPr>
-              <w:t>5</w:t>
-            </w:r>
-            <w:r>
-              <w:rPr>
-                <w:noProof/>
-                <w:webHidden/>
-              </w:rPr>
-              <w:fldChar w:fldCharType="end"/>
-            </w:r>
-          </w:hyperlink>
-        </w:p>
-        <w:p>
-          <w:pPr>
-            <w:pStyle w:val="TDC2"/>
-            <w:tabs>
-              <w:tab w:val="right" w:leader="dot" w:pos="8828"/>
-            </w:tabs>
-            <w:rPr>
-              <w:rFonts w:eastAsiaTheme="minorEastAsia" w:cstheme="minorBidi"/>
-              <w:b w:val="0"/>
-              <w:bCs w:val="0"/>
-              <w:noProof/>
-              <w:lang w:eastAsia="es-MX"/>
-            </w:rPr>
-          </w:pPr>
-          <w:hyperlink w:anchor="_Toc531200059" w:history="1">
-            <w:r>
-              <w:rPr>
-                <w:rStyle w:val="Hipervnculo"/>
-                <w:rFonts w:ascii="Times New Roman" w:hAnsi="Times New Roman" w:cs="Times New Roman"/>
-                <w:noProof/>
-              </w:rPr>
-              <w:t>Diagrama de secuencia</w:t>
-            </w:r>
-            <w:r>
-              <w:rPr>
-                <w:noProof/>
-                <w:webHidden/>
-              </w:rPr>
-              <w:tab/>
-            </w:r>
-            <w:r>
-              <w:rPr>
-                <w:noProof/>
-                <w:webHidden/>
-              </w:rPr>
-              <w:fldChar w:fldCharType="begin"/>
-            </w:r>
-            <w:r>
-              <w:rPr>
-                <w:noProof/>
-                <w:webHidden/>
-              </w:rPr>
-              <w:instrText xml:space="preserve"> PAGEREF _Toc531200059 \h </w:instrText>
+              <w:instrText xml:space="preserve"> PAGEREF _Toc531202001 \h </w:instrText>
             </w:r>
             <w:r>
               <w:rPr>
@@ -1645,14 +1433,14 @@
               <w:lang w:eastAsia="es-MX"/>
             </w:rPr>
           </w:pPr>
-          <w:hyperlink w:anchor="_Toc531200060" w:history="1">
+          <w:hyperlink w:anchor="_Toc531202002" w:history="1">
             <w:r>
               <w:rPr>
                 <w:rStyle w:val="Hipervnculo"/>
                 <w:rFonts w:ascii="Times New Roman" w:hAnsi="Times New Roman" w:cs="Times New Roman"/>
                 <w:noProof/>
               </w:rPr>
-              <w:t>CU02 – Administrar software</w:t>
+              <w:t>CU01 - Administrar hardware</w:t>
             </w:r>
             <w:r>
               <w:rPr>
@@ -1673,7 +1461,7 @@
                 <w:noProof/>
                 <w:webHidden/>
               </w:rPr>
-              <w:instrText xml:space="preserve"> PAGEREF _Toc531200060 \h </w:instrText>
+              <w:instrText xml:space="preserve"> PAGEREF _Toc531202002 \h </w:instrText>
             </w:r>
             <w:r>
               <w:rPr>
@@ -1718,14 +1506,14 @@
               <w:lang w:eastAsia="es-MX"/>
             </w:rPr>
           </w:pPr>
-          <w:hyperlink w:anchor="_Toc531200061" w:history="1">
+          <w:hyperlink w:anchor="_Toc531202003" w:history="1">
             <w:r>
               <w:rPr>
                 <w:rStyle w:val="Hipervnculo"/>
                 <w:rFonts w:ascii="Times New Roman" w:hAnsi="Times New Roman" w:cs="Times New Roman"/>
                 <w:noProof/>
               </w:rPr>
-              <w:t>Descripción de caso de uso</w:t>
+              <w:t>-Descripción de caso de uso</w:t>
             </w:r>
             <w:r>
               <w:rPr>
@@ -1746,7 +1534,7 @@
                 <w:noProof/>
                 <w:webHidden/>
               </w:rPr>
-              <w:instrText xml:space="preserve"> PAGEREF _Toc531200061 \h </w:instrText>
+              <w:instrText xml:space="preserve"> PAGEREF _Toc531202003 \h </w:instrText>
             </w:r>
             <w:r>
               <w:rPr>
@@ -1791,7 +1579,7 @@
               <w:lang w:eastAsia="es-MX"/>
             </w:rPr>
           </w:pPr>
-          <w:hyperlink w:anchor="_Toc531200062" w:history="1">
+          <w:hyperlink w:anchor="_Toc531202004" w:history="1">
             <w:r>
               <w:rPr>
                 <w:rStyle w:val="Hipervnculo"/>
@@ -1819,7 +1607,7 @@
                 <w:noProof/>
                 <w:webHidden/>
               </w:rPr>
-              <w:instrText xml:space="preserve"> PAGEREF _Toc531200062 \h </w:instrText>
+              <w:instrText xml:space="preserve"> PAGEREF _Toc531202004 \h </w:instrText>
             </w:r>
             <w:r>
               <w:rPr>
@@ -1864,7 +1652,7 @@
               <w:lang w:eastAsia="es-MX"/>
             </w:rPr>
           </w:pPr>
-          <w:hyperlink w:anchor="_Toc531200063" w:history="1">
+          <w:hyperlink w:anchor="_Toc531202005" w:history="1">
             <w:r>
               <w:rPr>
                 <w:rStyle w:val="Hipervnculo"/>
@@ -1892,7 +1680,7 @@
                 <w:noProof/>
                 <w:webHidden/>
               </w:rPr>
-              <w:instrText xml:space="preserve"> PAGEREF _Toc531200063 \h </w:instrText>
+              <w:instrText xml:space="preserve"> PAGEREF _Toc531202005 \h </w:instrText>
             </w:r>
             <w:r>
               <w:rPr>
@@ -1941,14 +1729,14 @@
               <w:lang w:eastAsia="es-MX"/>
             </w:rPr>
           </w:pPr>
-          <w:hyperlink w:anchor="_Toc531200064" w:history="1">
+          <w:hyperlink w:anchor="_Toc531202006" w:history="1">
             <w:r>
               <w:rPr>
                 <w:rStyle w:val="Hipervnculo"/>
                 <w:rFonts w:ascii="Times New Roman" w:hAnsi="Times New Roman" w:cs="Times New Roman"/>
                 <w:noProof/>
               </w:rPr>
-              <w:t>CU03 - -Administrar usuarios</w:t>
+              <w:t>CU02 – Administrar software</w:t>
             </w:r>
             <w:r>
               <w:rPr>
@@ -1969,7 +1757,7 @@
                 <w:noProof/>
                 <w:webHidden/>
               </w:rPr>
-              <w:instrText xml:space="preserve"> PAGEREF _Toc531200064 \h </w:instrText>
+              <w:instrText xml:space="preserve"> PAGEREF _Toc531202006 \h </w:instrText>
             </w:r>
             <w:r>
               <w:rPr>
@@ -2014,7 +1802,7 @@
               <w:lang w:eastAsia="es-MX"/>
             </w:rPr>
           </w:pPr>
-          <w:hyperlink w:anchor="_Toc531200065" w:history="1">
+          <w:hyperlink w:anchor="_Toc531202007" w:history="1">
             <w:r>
               <w:rPr>
                 <w:rStyle w:val="Hipervnculo"/>
@@ -2042,7 +1830,7 @@
                 <w:noProof/>
                 <w:webHidden/>
               </w:rPr>
-              <w:instrText xml:space="preserve"> PAGEREF _Toc531200065 \h </w:instrText>
+              <w:instrText xml:space="preserve"> PAGEREF _Toc531202007 \h </w:instrText>
             </w:r>
             <w:r>
               <w:rPr>
@@ -2087,7 +1875,7 @@
               <w:lang w:eastAsia="es-MX"/>
             </w:rPr>
           </w:pPr>
-          <w:hyperlink w:anchor="_Toc531200066" w:history="1">
+          <w:hyperlink w:anchor="_Toc531202008" w:history="1">
             <w:r>
               <w:rPr>
                 <w:rStyle w:val="Hipervnculo"/>
@@ -2115,7 +1903,7 @@
                 <w:noProof/>
                 <w:webHidden/>
               </w:rPr>
-              <w:instrText xml:space="preserve"> PAGEREF _Toc531200066 \h </w:instrText>
+              <w:instrText xml:space="preserve"> PAGEREF _Toc531202008 \h </w:instrText>
             </w:r>
             <w:r>
               <w:rPr>
@@ -2160,7 +1948,7 @@
               <w:lang w:eastAsia="es-MX"/>
             </w:rPr>
           </w:pPr>
-          <w:hyperlink w:anchor="_Toc531200067" w:history="1">
+          <w:hyperlink w:anchor="_Toc531202009" w:history="1">
             <w:r>
               <w:rPr>
                 <w:rStyle w:val="Hipervnculo"/>
@@ -2188,7 +1976,7 @@
                 <w:noProof/>
                 <w:webHidden/>
               </w:rPr>
-              <w:instrText xml:space="preserve"> PAGEREF _Toc531200067 \h </w:instrText>
+              <w:instrText xml:space="preserve"> PAGEREF _Toc531202009 \h </w:instrText>
             </w:r>
             <w:r>
               <w:rPr>
@@ -2208,7 +1996,7 @@
                 <w:noProof/>
                 <w:webHidden/>
               </w:rPr>
-              <w:t>10</w:t>
+              <w:t>9</w:t>
             </w:r>
             <w:r>
               <w:rPr>
@@ -2237,14 +2025,14 @@
               <w:lang w:eastAsia="es-MX"/>
             </w:rPr>
           </w:pPr>
-          <w:hyperlink w:anchor="_Toc531200068" w:history="1">
+          <w:hyperlink w:anchor="_Toc531202010" w:history="1">
             <w:r>
               <w:rPr>
                 <w:rStyle w:val="Hipervnculo"/>
                 <w:rFonts w:ascii="Times New Roman" w:hAnsi="Times New Roman" w:cs="Times New Roman"/>
                 <w:noProof/>
               </w:rPr>
-              <w:t>CU04 – Administrar préstamo de equipo</w:t>
+              <w:t>CU03 - -Administrar usuarios</w:t>
             </w:r>
             <w:r>
               <w:rPr>
@@ -2265,7 +2053,7 @@
                 <w:noProof/>
                 <w:webHidden/>
               </w:rPr>
-              <w:instrText xml:space="preserve"> PAGEREF _Toc531200068 \h </w:instrText>
+              <w:instrText xml:space="preserve"> PAGEREF _Toc531202010 \h </w:instrText>
             </w:r>
             <w:r>
               <w:rPr>
@@ -2285,7 +2073,7 @@
                 <w:noProof/>
                 <w:webHidden/>
               </w:rPr>
-              <w:t>10</w:t>
+              <w:t>9</w:t>
             </w:r>
             <w:r>
               <w:rPr>
@@ -2310,7 +2098,7 @@
               <w:lang w:eastAsia="es-MX"/>
             </w:rPr>
           </w:pPr>
-          <w:hyperlink w:anchor="_Toc531200069" w:history="1">
+          <w:hyperlink w:anchor="_Toc531202011" w:history="1">
             <w:r>
               <w:rPr>
                 <w:rStyle w:val="Hipervnculo"/>
@@ -2338,7 +2126,7 @@
                 <w:noProof/>
                 <w:webHidden/>
               </w:rPr>
-              <w:instrText xml:space="preserve"> PAGEREF _Toc531200069 \h </w:instrText>
+              <w:instrText xml:space="preserve"> PAGEREF _Toc531202011 \h </w:instrText>
             </w:r>
             <w:r>
               <w:rPr>
@@ -2358,7 +2146,7 @@
                 <w:noProof/>
                 <w:webHidden/>
               </w:rPr>
-              <w:t>10</w:t>
+              <w:t>9</w:t>
             </w:r>
             <w:r>
               <w:rPr>
@@ -2383,7 +2171,7 @@
               <w:lang w:eastAsia="es-MX"/>
             </w:rPr>
           </w:pPr>
-          <w:hyperlink w:anchor="_Toc531200070" w:history="1">
+          <w:hyperlink w:anchor="_Toc531202012" w:history="1">
             <w:r>
               <w:rPr>
                 <w:rStyle w:val="Hipervnculo"/>
@@ -2411,7 +2199,7 @@
                 <w:noProof/>
                 <w:webHidden/>
               </w:rPr>
-              <w:instrText xml:space="preserve"> PAGEREF _Toc531200070 \h </w:instrText>
+              <w:instrText xml:space="preserve"> PAGEREF _Toc531202012 \h </w:instrText>
             </w:r>
             <w:r>
               <w:rPr>
@@ -2431,7 +2219,7 @@
                 <w:noProof/>
                 <w:webHidden/>
               </w:rPr>
-              <w:t>13</w:t>
+              <w:t>11</w:t>
             </w:r>
             <w:r>
               <w:rPr>
@@ -2456,7 +2244,7 @@
               <w:lang w:eastAsia="es-MX"/>
             </w:rPr>
           </w:pPr>
-          <w:hyperlink w:anchor="_Toc531200071" w:history="1">
+          <w:hyperlink w:anchor="_Toc531202013" w:history="1">
             <w:r>
               <w:rPr>
                 <w:rStyle w:val="Hipervnculo"/>
@@ -2484,7 +2272,7 @@
                 <w:noProof/>
                 <w:webHidden/>
               </w:rPr>
-              <w:instrText xml:space="preserve"> PAGEREF _Toc531200071 \h </w:instrText>
+              <w:instrText xml:space="preserve"> PAGEREF _Toc531202013 \h </w:instrText>
             </w:r>
             <w:r>
               <w:rPr>
@@ -2504,7 +2292,7 @@
                 <w:noProof/>
                 <w:webHidden/>
               </w:rPr>
-              <w:t>13</w:t>
+              <w:t>11</w:t>
             </w:r>
             <w:r>
               <w:rPr>
@@ -2533,14 +2321,14 @@
               <w:lang w:eastAsia="es-MX"/>
             </w:rPr>
           </w:pPr>
-          <w:hyperlink w:anchor="_Toc531200072" w:history="1">
+          <w:hyperlink w:anchor="_Toc531202014" w:history="1">
             <w:r>
               <w:rPr>
                 <w:rStyle w:val="Hipervnculo"/>
                 <w:rFonts w:ascii="Times New Roman" w:hAnsi="Times New Roman" w:cs="Times New Roman"/>
                 <w:noProof/>
               </w:rPr>
-              <w:t>CU05 – Asignar responsable</w:t>
+              <w:t>CU04 – Administrar préstamo de equipo</w:t>
             </w:r>
             <w:r>
               <w:rPr>
@@ -2561,7 +2349,7 @@
                 <w:noProof/>
                 <w:webHidden/>
               </w:rPr>
-              <w:instrText xml:space="preserve"> PAGEREF _Toc531200072 \h </w:instrText>
+              <w:instrText xml:space="preserve"> PAGEREF _Toc531202014 \h </w:instrText>
             </w:r>
             <w:r>
               <w:rPr>
@@ -2581,7 +2369,7 @@
                 <w:noProof/>
                 <w:webHidden/>
               </w:rPr>
-              <w:t>13</w:t>
+              <w:t>12</w:t>
             </w:r>
             <w:r>
               <w:rPr>
@@ -2606,7 +2394,7 @@
               <w:lang w:eastAsia="es-MX"/>
             </w:rPr>
           </w:pPr>
-          <w:hyperlink w:anchor="_Toc531200073" w:history="1">
+          <w:hyperlink w:anchor="_Toc531202015" w:history="1">
             <w:r>
               <w:rPr>
                 <w:rStyle w:val="Hipervnculo"/>
@@ -2634,7 +2422,7 @@
                 <w:noProof/>
                 <w:webHidden/>
               </w:rPr>
-              <w:instrText xml:space="preserve"> PAGEREF _Toc531200073 \h </w:instrText>
+              <w:instrText xml:space="preserve"> PAGEREF _Toc531202015 \h </w:instrText>
             </w:r>
             <w:r>
               <w:rPr>
@@ -2654,7 +2442,7 @@
                 <w:noProof/>
                 <w:webHidden/>
               </w:rPr>
-              <w:t>13</w:t>
+              <w:t>12</w:t>
             </w:r>
             <w:r>
               <w:rPr>
@@ -2679,7 +2467,7 @@
               <w:lang w:eastAsia="es-MX"/>
             </w:rPr>
           </w:pPr>
-          <w:hyperlink w:anchor="_Toc531200074" w:history="1">
+          <w:hyperlink w:anchor="_Toc531202016" w:history="1">
             <w:r>
               <w:rPr>
                 <w:rStyle w:val="Hipervnculo"/>
@@ -2707,7 +2495,7 @@
                 <w:noProof/>
                 <w:webHidden/>
               </w:rPr>
-              <w:instrText xml:space="preserve"> PAGEREF _Toc531200074 \h </w:instrText>
+              <w:instrText xml:space="preserve"> PAGEREF _Toc531202016 \h </w:instrText>
             </w:r>
             <w:r>
               <w:rPr>
@@ -2727,7 +2515,7 @@
                 <w:noProof/>
                 <w:webHidden/>
               </w:rPr>
-              <w:t>16</w:t>
+              <w:t>15</w:t>
             </w:r>
             <w:r>
               <w:rPr>
@@ -2752,7 +2540,7 @@
               <w:lang w:eastAsia="es-MX"/>
             </w:rPr>
           </w:pPr>
-          <w:hyperlink w:anchor="_Toc531200075" w:history="1">
+          <w:hyperlink w:anchor="_Toc531202017" w:history="1">
             <w:r>
               <w:rPr>
                 <w:rStyle w:val="Hipervnculo"/>
@@ -2780,7 +2568,7 @@
                 <w:noProof/>
                 <w:webHidden/>
               </w:rPr>
-              <w:instrText xml:space="preserve"> PAGEREF _Toc531200075 \h </w:instrText>
+              <w:instrText xml:space="preserve"> PAGEREF _Toc531202017 \h </w:instrText>
             </w:r>
             <w:r>
               <w:rPr>
@@ -2800,7 +2588,7 @@
                 <w:noProof/>
                 <w:webHidden/>
               </w:rPr>
-              <w:t>16</w:t>
+              <w:t>15</w:t>
             </w:r>
             <w:r>
               <w:rPr>
@@ -2829,14 +2617,14 @@
               <w:lang w:eastAsia="es-MX"/>
             </w:rPr>
           </w:pPr>
-          <w:hyperlink w:anchor="_Toc531200076" w:history="1">
+          <w:hyperlink w:anchor="_Toc531202018" w:history="1">
             <w:r>
               <w:rPr>
                 <w:rStyle w:val="Hipervnculo"/>
                 <w:rFonts w:ascii="Times New Roman" w:hAnsi="Times New Roman" w:cs="Times New Roman"/>
                 <w:noProof/>
               </w:rPr>
-              <w:t>CU06 -</w:t>
+              <w:t>CU05 – Asignar responsable</w:t>
             </w:r>
             <w:r>
               <w:rPr>
@@ -2857,7 +2645,7 @@
                 <w:noProof/>
                 <w:webHidden/>
               </w:rPr>
-              <w:instrText xml:space="preserve"> PAGEREF _Toc531200076 \h </w:instrText>
+              <w:instrText xml:space="preserve"> PAGEREF _Toc531202018 \h </w:instrText>
             </w:r>
             <w:r>
               <w:rPr>
@@ -2877,7 +2665,7 @@
                 <w:noProof/>
                 <w:webHidden/>
               </w:rPr>
-              <w:t>16</w:t>
+              <w:t>15</w:t>
             </w:r>
             <w:r>
               <w:rPr>
@@ -2902,7 +2690,7 @@
               <w:lang w:eastAsia="es-MX"/>
             </w:rPr>
           </w:pPr>
-          <w:hyperlink w:anchor="_Toc531200077" w:history="1">
+          <w:hyperlink w:anchor="_Toc531202019" w:history="1">
             <w:r>
               <w:rPr>
                 <w:rStyle w:val="Hipervnculo"/>
@@ -2930,7 +2718,7 @@
                 <w:noProof/>
                 <w:webHidden/>
               </w:rPr>
-              <w:instrText xml:space="preserve"> PAGEREF _Toc531200077 \h </w:instrText>
+              <w:instrText xml:space="preserve"> PAGEREF _Toc531202019 \h </w:instrText>
             </w:r>
             <w:r>
               <w:rPr>
@@ -2950,7 +2738,7 @@
                 <w:noProof/>
                 <w:webHidden/>
               </w:rPr>
-              <w:t>16</w:t>
+              <w:t>15</w:t>
             </w:r>
             <w:r>
               <w:rPr>
@@ -2975,7 +2763,7 @@
               <w:lang w:eastAsia="es-MX"/>
             </w:rPr>
           </w:pPr>
-          <w:hyperlink w:anchor="_Toc531200078" w:history="1">
+          <w:hyperlink w:anchor="_Toc531202020" w:history="1">
             <w:r>
               <w:rPr>
                 <w:rStyle w:val="Hipervnculo"/>
@@ -3003,7 +2791,7 @@
                 <w:noProof/>
                 <w:webHidden/>
               </w:rPr>
-              <w:instrText xml:space="preserve"> PAGEREF _Toc531200078 \h </w:instrText>
+              <w:instrText xml:space="preserve"> PAGEREF _Toc531202020 \h </w:instrText>
             </w:r>
             <w:r>
               <w:rPr>
@@ -3023,7 +2811,7 @@
                 <w:noProof/>
                 <w:webHidden/>
               </w:rPr>
-              <w:t>16</w:t>
+              <w:t>18</w:t>
             </w:r>
             <w:r>
               <w:rPr>
@@ -3048,7 +2836,7 @@
               <w:lang w:eastAsia="es-MX"/>
             </w:rPr>
           </w:pPr>
-          <w:hyperlink w:anchor="_Toc531200079" w:history="1">
+          <w:hyperlink w:anchor="_Toc531202021" w:history="1">
             <w:r>
               <w:rPr>
                 <w:rStyle w:val="Hipervnculo"/>
@@ -3076,7 +2864,7 @@
                 <w:noProof/>
                 <w:webHidden/>
               </w:rPr>
-              <w:instrText xml:space="preserve"> PAGEREF _Toc531200079 \h </w:instrText>
+              <w:instrText xml:space="preserve"> PAGEREF _Toc531202021 \h </w:instrText>
             </w:r>
             <w:r>
               <w:rPr>
@@ -3096,7 +2884,7 @@
                 <w:noProof/>
                 <w:webHidden/>
               </w:rPr>
-              <w:t>16</w:t>
+              <w:t>18</w:t>
             </w:r>
             <w:r>
               <w:rPr>
@@ -3125,14 +2913,14 @@
               <w:lang w:eastAsia="es-MX"/>
             </w:rPr>
           </w:pPr>
-          <w:hyperlink w:anchor="_Toc531200080" w:history="1">
+          <w:hyperlink w:anchor="_Toc531202022" w:history="1">
             <w:r>
               <w:rPr>
                 <w:rStyle w:val="Hipervnculo"/>
                 <w:rFonts w:ascii="Times New Roman" w:hAnsi="Times New Roman" w:cs="Times New Roman"/>
                 <w:noProof/>
               </w:rPr>
-              <w:t>CU07 - Registrar mantenimiento de equipo</w:t>
+              <w:t>CU06 -</w:t>
             </w:r>
             <w:r>
               <w:rPr>
@@ -3153,7 +2941,7 @@
                 <w:noProof/>
                 <w:webHidden/>
               </w:rPr>
-              <w:instrText xml:space="preserve"> PAGEREF _Toc531200080 \h </w:instrText>
+              <w:instrText xml:space="preserve"> PAGEREF _Toc531202022 \h </w:instrText>
             </w:r>
             <w:r>
               <w:rPr>
@@ -3173,7 +2961,7 @@
                 <w:noProof/>
                 <w:webHidden/>
               </w:rPr>
-              <w:t>16</w:t>
+              <w:t>18</w:t>
             </w:r>
             <w:r>
               <w:rPr>
@@ -3198,7 +2986,7 @@
               <w:lang w:eastAsia="es-MX"/>
             </w:rPr>
           </w:pPr>
-          <w:hyperlink w:anchor="_Toc531200081" w:history="1">
+          <w:hyperlink w:anchor="_Toc531202023" w:history="1">
             <w:r>
               <w:rPr>
                 <w:rStyle w:val="Hipervnculo"/>
@@ -3226,7 +3014,7 @@
                 <w:noProof/>
                 <w:webHidden/>
               </w:rPr>
-              <w:instrText xml:space="preserve"> PAGEREF _Toc531200081 \h </w:instrText>
+              <w:instrText xml:space="preserve"> PAGEREF _Toc531202023 \h </w:instrText>
             </w:r>
             <w:r>
               <w:rPr>
@@ -3246,7 +3034,7 @@
                 <w:noProof/>
                 <w:webHidden/>
               </w:rPr>
-              <w:t>16</w:t>
+              <w:t>18</w:t>
             </w:r>
             <w:r>
               <w:rPr>
@@ -3271,7 +3059,7 @@
               <w:lang w:eastAsia="es-MX"/>
             </w:rPr>
           </w:pPr>
-          <w:hyperlink w:anchor="_Toc531200082" w:history="1">
+          <w:hyperlink w:anchor="_Toc531202024" w:history="1">
             <w:r>
               <w:rPr>
                 <w:rStyle w:val="Hipervnculo"/>
@@ -3299,7 +3087,7 @@
                 <w:noProof/>
                 <w:webHidden/>
               </w:rPr>
-              <w:instrText xml:space="preserve"> PAGEREF _Toc531200082 \h </w:instrText>
+              <w:instrText xml:space="preserve"> PAGEREF _Toc531202024 \h </w:instrText>
             </w:r>
             <w:r>
               <w:rPr>
@@ -3344,7 +3132,7 @@
               <w:lang w:eastAsia="es-MX"/>
             </w:rPr>
           </w:pPr>
-          <w:hyperlink w:anchor="_Toc531200083" w:history="1">
+          <w:hyperlink w:anchor="_Toc531202025" w:history="1">
             <w:r>
               <w:rPr>
                 <w:rStyle w:val="Hipervnculo"/>
@@ -3372,7 +3160,7 @@
                 <w:noProof/>
                 <w:webHidden/>
               </w:rPr>
-              <w:instrText xml:space="preserve"> PAGEREF _Toc531200083 \h </w:instrText>
+              <w:instrText xml:space="preserve"> PAGEREF _Toc531202025 \h </w:instrText>
             </w:r>
             <w:r>
               <w:rPr>
@@ -3421,14 +3209,14 @@
               <w:lang w:eastAsia="es-MX"/>
             </w:rPr>
           </w:pPr>
-          <w:hyperlink w:anchor="_Toc531200084" w:history="1">
+          <w:hyperlink w:anchor="_Toc531202026" w:history="1">
             <w:r>
               <w:rPr>
                 <w:rStyle w:val="Hipervnculo"/>
                 <w:rFonts w:ascii="Times New Roman" w:hAnsi="Times New Roman" w:cs="Times New Roman"/>
                 <w:noProof/>
               </w:rPr>
-              <w:t>CU08 – Consultar reporte de fallas</w:t>
+              <w:t>CU07 - Registrar mantenimiento de equipo</w:t>
             </w:r>
             <w:r>
               <w:rPr>
@@ -3449,7 +3237,7 @@
                 <w:noProof/>
                 <w:webHidden/>
               </w:rPr>
-              <w:instrText xml:space="preserve"> PAGEREF _Toc531200084 \h </w:instrText>
+              <w:instrText xml:space="preserve"> PAGEREF _Toc531202026 \h </w:instrText>
             </w:r>
             <w:r>
               <w:rPr>
@@ -3494,7 +3282,7 @@
               <w:lang w:eastAsia="es-MX"/>
             </w:rPr>
           </w:pPr>
-          <w:hyperlink w:anchor="_Toc531200085" w:history="1">
+          <w:hyperlink w:anchor="_Toc531202027" w:history="1">
             <w:r>
               <w:rPr>
                 <w:rStyle w:val="Hipervnculo"/>
@@ -3522,7 +3310,7 @@
                 <w:noProof/>
                 <w:webHidden/>
               </w:rPr>
-              <w:instrText xml:space="preserve"> PAGEREF _Toc531200085 \h </w:instrText>
+              <w:instrText xml:space="preserve"> PAGEREF _Toc531202027 \h </w:instrText>
             </w:r>
             <w:r>
               <w:rPr>
@@ -3567,7 +3355,7 @@
               <w:lang w:eastAsia="es-MX"/>
             </w:rPr>
           </w:pPr>
-          <w:hyperlink w:anchor="_Toc531200086" w:history="1">
+          <w:hyperlink w:anchor="_Toc531202028" w:history="1">
             <w:r>
               <w:rPr>
                 <w:rStyle w:val="Hipervnculo"/>
@@ -3595,7 +3383,7 @@
                 <w:noProof/>
                 <w:webHidden/>
               </w:rPr>
-              <w:instrText xml:space="preserve"> PAGEREF _Toc531200086 \h </w:instrText>
+              <w:instrText xml:space="preserve"> PAGEREF _Toc531202028 \h </w:instrText>
             </w:r>
             <w:r>
               <w:rPr>
@@ -3615,7 +3403,7 @@
                 <w:noProof/>
                 <w:webHidden/>
               </w:rPr>
-              <w:t>19</w:t>
+              <w:t>20</w:t>
             </w:r>
             <w:r>
               <w:rPr>
@@ -3640,7 +3428,7 @@
               <w:lang w:eastAsia="es-MX"/>
             </w:rPr>
           </w:pPr>
-          <w:hyperlink w:anchor="_Toc531200087" w:history="1">
+          <w:hyperlink w:anchor="_Toc531202029" w:history="1">
             <w:r>
               <w:rPr>
                 <w:rStyle w:val="Hipervnculo"/>
@@ -3668,7 +3456,7 @@
                 <w:noProof/>
                 <w:webHidden/>
               </w:rPr>
-              <w:instrText xml:space="preserve"> PAGEREF _Toc531200087 \h </w:instrText>
+              <w:instrText xml:space="preserve"> PAGEREF _Toc531202029 \h </w:instrText>
             </w:r>
             <w:r>
               <w:rPr>
@@ -3688,7 +3476,7 @@
                 <w:noProof/>
                 <w:webHidden/>
               </w:rPr>
-              <w:t>19</w:t>
+              <w:t>20</w:t>
             </w:r>
             <w:r>
               <w:rPr>
@@ -3717,14 +3505,14 @@
               <w:lang w:eastAsia="es-MX"/>
             </w:rPr>
           </w:pPr>
-          <w:hyperlink w:anchor="_Toc531200088" w:history="1">
+          <w:hyperlink w:anchor="_Toc531202030" w:history="1">
             <w:r>
               <w:rPr>
                 <w:rStyle w:val="Hipervnculo"/>
                 <w:rFonts w:ascii="Times New Roman" w:hAnsi="Times New Roman" w:cs="Times New Roman"/>
                 <w:noProof/>
               </w:rPr>
-              <w:t>CU09 – Inicio de sesión</w:t>
+              <w:t>CU08 – Consultar reporte de fallas</w:t>
             </w:r>
             <w:r>
               <w:rPr>
@@ -3745,7 +3533,7 @@
                 <w:noProof/>
                 <w:webHidden/>
               </w:rPr>
-              <w:instrText xml:space="preserve"> PAGEREF _Toc531200088 \h </w:instrText>
+              <w:instrText xml:space="preserve"> PAGEREF _Toc531202030 \h </w:instrText>
             </w:r>
             <w:r>
               <w:rPr>
@@ -3765,7 +3553,7 @@
                 <w:noProof/>
                 <w:webHidden/>
               </w:rPr>
-              <w:t>19</w:t>
+              <w:t>20</w:t>
             </w:r>
             <w:r>
               <w:rPr>
@@ -3790,7 +3578,7 @@
               <w:lang w:eastAsia="es-MX"/>
             </w:rPr>
           </w:pPr>
-          <w:hyperlink w:anchor="_Toc531200089" w:history="1">
+          <w:hyperlink w:anchor="_Toc531202031" w:history="1">
             <w:r>
               <w:rPr>
                 <w:rStyle w:val="Hipervnculo"/>
@@ -3818,7 +3606,7 @@
                 <w:noProof/>
                 <w:webHidden/>
               </w:rPr>
-              <w:instrText xml:space="preserve"> PAGEREF _Toc531200089 \h </w:instrText>
+              <w:instrText xml:space="preserve"> PAGEREF _Toc531202031 \h </w:instrText>
             </w:r>
             <w:r>
               <w:rPr>
@@ -3838,7 +3626,7 @@
                 <w:noProof/>
                 <w:webHidden/>
               </w:rPr>
-              <w:t>19</w:t>
+              <w:t>20</w:t>
             </w:r>
             <w:r>
               <w:rPr>
@@ -3863,7 +3651,7 @@
               <w:lang w:eastAsia="es-MX"/>
             </w:rPr>
           </w:pPr>
-          <w:hyperlink w:anchor="_Toc531200090" w:history="1">
+          <w:hyperlink w:anchor="_Toc531202032" w:history="1">
             <w:r>
               <w:rPr>
                 <w:rStyle w:val="Hipervnculo"/>
@@ -3891,7 +3679,7 @@
                 <w:noProof/>
                 <w:webHidden/>
               </w:rPr>
-              <w:instrText xml:space="preserve"> PAGEREF _Toc531200090 \h </w:instrText>
+              <w:instrText xml:space="preserve"> PAGEREF _Toc531202032 \h </w:instrText>
             </w:r>
             <w:r>
               <w:rPr>
@@ -3936,7 +3724,7 @@
               <w:lang w:eastAsia="es-MX"/>
             </w:rPr>
           </w:pPr>
-          <w:hyperlink w:anchor="_Toc531200091" w:history="1">
+          <w:hyperlink w:anchor="_Toc531202033" w:history="1">
             <w:r>
               <w:rPr>
                 <w:rStyle w:val="Hipervnculo"/>
@@ -3964,7 +3752,7 @@
                 <w:noProof/>
                 <w:webHidden/>
               </w:rPr>
-              <w:instrText xml:space="preserve"> PAGEREF _Toc531200091 \h </w:instrText>
+              <w:instrText xml:space="preserve"> PAGEREF _Toc531202033 \h </w:instrText>
             </w:r>
             <w:r>
               <w:rPr>
@@ -3985,6 +3773,454 @@
                 <w:webHidden/>
               </w:rPr>
               <w:t>21</w:t>
+            </w:r>
+            <w:r>
+              <w:rPr>
+                <w:noProof/>
+                <w:webHidden/>
+              </w:rPr>
+              <w:fldChar w:fldCharType="end"/>
+            </w:r>
+          </w:hyperlink>
+        </w:p>
+        <w:p>
+          <w:pPr>
+            <w:pStyle w:val="TDC1"/>
+            <w:tabs>
+              <w:tab w:val="right" w:leader="dot" w:pos="8828"/>
+            </w:tabs>
+            <w:rPr>
+              <w:rFonts w:eastAsiaTheme="minorEastAsia" w:cstheme="minorBidi"/>
+              <w:b w:val="0"/>
+              <w:bCs w:val="0"/>
+              <w:i w:val="0"/>
+              <w:iCs w:val="0"/>
+              <w:noProof/>
+              <w:sz w:val="22"/>
+              <w:szCs w:val="22"/>
+              <w:lang w:eastAsia="es-MX"/>
+            </w:rPr>
+          </w:pPr>
+          <w:hyperlink w:anchor="_Toc531202034" w:history="1">
+            <w:r>
+              <w:rPr>
+                <w:rStyle w:val="Hipervnculo"/>
+                <w:rFonts w:ascii="Times New Roman" w:hAnsi="Times New Roman" w:cs="Times New Roman"/>
+                <w:noProof/>
+              </w:rPr>
+              <w:t>CU09 – Inicio de sesión</w:t>
+            </w:r>
+            <w:r>
+              <w:rPr>
+                <w:noProof/>
+                <w:webHidden/>
+              </w:rPr>
+              <w:tab/>
+            </w:r>
+            <w:r>
+              <w:rPr>
+                <w:noProof/>
+                <w:webHidden/>
+              </w:rPr>
+              <w:fldChar w:fldCharType="begin"/>
+            </w:r>
+            <w:r>
+              <w:rPr>
+                <w:noProof/>
+                <w:webHidden/>
+              </w:rPr>
+              <w:instrText xml:space="preserve"> PAGEREF _Toc531202034 \h </w:instrText>
+            </w:r>
+            <w:r>
+              <w:rPr>
+                <w:noProof/>
+                <w:webHidden/>
+              </w:rPr>
+            </w:r>
+            <w:r>
+              <w:rPr>
+                <w:noProof/>
+                <w:webHidden/>
+              </w:rPr>
+              <w:fldChar w:fldCharType="separate"/>
+            </w:r>
+            <w:r>
+              <w:rPr>
+                <w:noProof/>
+                <w:webHidden/>
+              </w:rPr>
+              <w:t>21</w:t>
+            </w:r>
+            <w:r>
+              <w:rPr>
+                <w:noProof/>
+                <w:webHidden/>
+              </w:rPr>
+              <w:fldChar w:fldCharType="end"/>
+            </w:r>
+          </w:hyperlink>
+        </w:p>
+        <w:p>
+          <w:pPr>
+            <w:pStyle w:val="TDC2"/>
+            <w:tabs>
+              <w:tab w:val="right" w:leader="dot" w:pos="8828"/>
+            </w:tabs>
+            <w:rPr>
+              <w:rFonts w:eastAsiaTheme="minorEastAsia" w:cstheme="minorBidi"/>
+              <w:b w:val="0"/>
+              <w:bCs w:val="0"/>
+              <w:noProof/>
+              <w:lang w:eastAsia="es-MX"/>
+            </w:rPr>
+          </w:pPr>
+          <w:hyperlink w:anchor="_Toc531202035" w:history="1">
+            <w:r>
+              <w:rPr>
+                <w:rStyle w:val="Hipervnculo"/>
+                <w:rFonts w:ascii="Times New Roman" w:hAnsi="Times New Roman" w:cs="Times New Roman"/>
+                <w:noProof/>
+              </w:rPr>
+              <w:t>Descripción de caso de uso</w:t>
+            </w:r>
+            <w:r>
+              <w:rPr>
+                <w:noProof/>
+                <w:webHidden/>
+              </w:rPr>
+              <w:tab/>
+            </w:r>
+            <w:r>
+              <w:rPr>
+                <w:noProof/>
+                <w:webHidden/>
+              </w:rPr>
+              <w:fldChar w:fldCharType="begin"/>
+            </w:r>
+            <w:r>
+              <w:rPr>
+                <w:noProof/>
+                <w:webHidden/>
+              </w:rPr>
+              <w:instrText xml:space="preserve"> PAGEREF _Toc531202035 \h </w:instrText>
+            </w:r>
+            <w:r>
+              <w:rPr>
+                <w:noProof/>
+                <w:webHidden/>
+              </w:rPr>
+            </w:r>
+            <w:r>
+              <w:rPr>
+                <w:noProof/>
+                <w:webHidden/>
+              </w:rPr>
+              <w:fldChar w:fldCharType="separate"/>
+            </w:r>
+            <w:r>
+              <w:rPr>
+                <w:noProof/>
+                <w:webHidden/>
+              </w:rPr>
+              <w:t>21</w:t>
+            </w:r>
+            <w:r>
+              <w:rPr>
+                <w:noProof/>
+                <w:webHidden/>
+              </w:rPr>
+              <w:fldChar w:fldCharType="end"/>
+            </w:r>
+          </w:hyperlink>
+        </w:p>
+        <w:p>
+          <w:pPr>
+            <w:pStyle w:val="TDC2"/>
+            <w:tabs>
+              <w:tab w:val="right" w:leader="dot" w:pos="8828"/>
+            </w:tabs>
+            <w:rPr>
+              <w:rFonts w:eastAsiaTheme="minorEastAsia" w:cstheme="minorBidi"/>
+              <w:b w:val="0"/>
+              <w:bCs w:val="0"/>
+              <w:noProof/>
+              <w:lang w:eastAsia="es-MX"/>
+            </w:rPr>
+          </w:pPr>
+          <w:hyperlink w:anchor="_Toc531202036" w:history="1">
+            <w:r>
+              <w:rPr>
+                <w:rStyle w:val="Hipervnculo"/>
+                <w:rFonts w:ascii="Times New Roman" w:hAnsi="Times New Roman" w:cs="Times New Roman"/>
+                <w:noProof/>
+              </w:rPr>
+              <w:t>Diagrama de actividad</w:t>
+            </w:r>
+            <w:r>
+              <w:rPr>
+                <w:noProof/>
+                <w:webHidden/>
+              </w:rPr>
+              <w:tab/>
+            </w:r>
+            <w:r>
+              <w:rPr>
+                <w:noProof/>
+                <w:webHidden/>
+              </w:rPr>
+              <w:fldChar w:fldCharType="begin"/>
+            </w:r>
+            <w:r>
+              <w:rPr>
+                <w:noProof/>
+                <w:webHidden/>
+              </w:rPr>
+              <w:instrText xml:space="preserve"> PAGEREF _Toc531202036 \h </w:instrText>
+            </w:r>
+            <w:r>
+              <w:rPr>
+                <w:noProof/>
+                <w:webHidden/>
+              </w:rPr>
+            </w:r>
+            <w:r>
+              <w:rPr>
+                <w:noProof/>
+                <w:webHidden/>
+              </w:rPr>
+              <w:fldChar w:fldCharType="separate"/>
+            </w:r>
+            <w:r>
+              <w:rPr>
+                <w:noProof/>
+                <w:webHidden/>
+              </w:rPr>
+              <w:t>23</w:t>
+            </w:r>
+            <w:r>
+              <w:rPr>
+                <w:noProof/>
+                <w:webHidden/>
+              </w:rPr>
+              <w:fldChar w:fldCharType="end"/>
+            </w:r>
+          </w:hyperlink>
+        </w:p>
+        <w:p>
+          <w:pPr>
+            <w:pStyle w:val="TDC2"/>
+            <w:tabs>
+              <w:tab w:val="right" w:leader="dot" w:pos="8828"/>
+            </w:tabs>
+            <w:rPr>
+              <w:rFonts w:eastAsiaTheme="minorEastAsia" w:cstheme="minorBidi"/>
+              <w:b w:val="0"/>
+              <w:bCs w:val="0"/>
+              <w:noProof/>
+              <w:lang w:eastAsia="es-MX"/>
+            </w:rPr>
+          </w:pPr>
+          <w:hyperlink w:anchor="_Toc531202037" w:history="1">
+            <w:r>
+              <w:rPr>
+                <w:rStyle w:val="Hipervnculo"/>
+                <w:rFonts w:ascii="Times New Roman" w:hAnsi="Times New Roman" w:cs="Times New Roman"/>
+                <w:noProof/>
+              </w:rPr>
+              <w:t>Diagrama de secuencia</w:t>
+            </w:r>
+            <w:r>
+              <w:rPr>
+                <w:noProof/>
+                <w:webHidden/>
+              </w:rPr>
+              <w:tab/>
+            </w:r>
+            <w:r>
+              <w:rPr>
+                <w:noProof/>
+                <w:webHidden/>
+              </w:rPr>
+              <w:fldChar w:fldCharType="begin"/>
+            </w:r>
+            <w:r>
+              <w:rPr>
+                <w:noProof/>
+                <w:webHidden/>
+              </w:rPr>
+              <w:instrText xml:space="preserve"> PAGEREF _Toc531202037 \h </w:instrText>
+            </w:r>
+            <w:r>
+              <w:rPr>
+                <w:noProof/>
+                <w:webHidden/>
+              </w:rPr>
+            </w:r>
+            <w:r>
+              <w:rPr>
+                <w:noProof/>
+                <w:webHidden/>
+              </w:rPr>
+              <w:fldChar w:fldCharType="separate"/>
+            </w:r>
+            <w:r>
+              <w:rPr>
+                <w:noProof/>
+                <w:webHidden/>
+              </w:rPr>
+              <w:t>23</w:t>
+            </w:r>
+            <w:r>
+              <w:rPr>
+                <w:noProof/>
+                <w:webHidden/>
+              </w:rPr>
+              <w:fldChar w:fldCharType="end"/>
+            </w:r>
+          </w:hyperlink>
+        </w:p>
+        <w:p>
+          <w:pPr>
+            <w:pStyle w:val="TDC1"/>
+            <w:tabs>
+              <w:tab w:val="right" w:leader="dot" w:pos="8828"/>
+            </w:tabs>
+            <w:rPr>
+              <w:rFonts w:eastAsiaTheme="minorEastAsia" w:cstheme="minorBidi"/>
+              <w:b w:val="0"/>
+              <w:bCs w:val="0"/>
+              <w:i w:val="0"/>
+              <w:iCs w:val="0"/>
+              <w:noProof/>
+              <w:sz w:val="22"/>
+              <w:szCs w:val="22"/>
+              <w:lang w:eastAsia="es-MX"/>
+            </w:rPr>
+          </w:pPr>
+          <w:hyperlink w:anchor="_Toc531202038" w:history="1">
+            <w:r>
+              <w:rPr>
+                <w:rStyle w:val="Hipervnculo"/>
+                <w:noProof/>
+              </w:rPr>
+              <w:t>Diagrama de clases</w:t>
+            </w:r>
+            <w:r>
+              <w:rPr>
+                <w:noProof/>
+                <w:webHidden/>
+              </w:rPr>
+              <w:tab/>
+            </w:r>
+            <w:r>
+              <w:rPr>
+                <w:noProof/>
+                <w:webHidden/>
+              </w:rPr>
+              <w:fldChar w:fldCharType="begin"/>
+            </w:r>
+            <w:r>
+              <w:rPr>
+                <w:noProof/>
+                <w:webHidden/>
+              </w:rPr>
+              <w:instrText xml:space="preserve"> PAGEREF _Toc531202038 \h </w:instrText>
+            </w:r>
+            <w:r>
+              <w:rPr>
+                <w:noProof/>
+                <w:webHidden/>
+              </w:rPr>
+            </w:r>
+            <w:r>
+              <w:rPr>
+                <w:noProof/>
+                <w:webHidden/>
+              </w:rPr>
+              <w:fldChar w:fldCharType="separate"/>
+            </w:r>
+            <w:r>
+              <w:rPr>
+                <w:noProof/>
+                <w:webHidden/>
+              </w:rPr>
+              <w:t>0</w:t>
+            </w:r>
+            <w:r>
+              <w:rPr>
+                <w:noProof/>
+                <w:webHidden/>
+              </w:rPr>
+              <w:fldChar w:fldCharType="end"/>
+            </w:r>
+          </w:hyperlink>
+        </w:p>
+        <w:p>
+          <w:pPr>
+            <w:pStyle w:val="TDC1"/>
+            <w:tabs>
+              <w:tab w:val="right" w:leader="dot" w:pos="8828"/>
+            </w:tabs>
+            <w:rPr>
+              <w:rFonts w:eastAsiaTheme="minorEastAsia" w:cstheme="minorBidi"/>
+              <w:b w:val="0"/>
+              <w:bCs w:val="0"/>
+              <w:i w:val="0"/>
+              <w:iCs w:val="0"/>
+              <w:noProof/>
+              <w:sz w:val="22"/>
+              <w:szCs w:val="22"/>
+              <w:lang w:eastAsia="es-MX"/>
+            </w:rPr>
+          </w:pPr>
+          <w:hyperlink w:anchor="_Toc531202039" w:history="1">
+            <w:r>
+              <w:rPr>
+                <w:rStyle w:val="Hipervnculo"/>
+                <w:noProof/>
+              </w:rPr>
+              <w:t>Modelo de datos</w:t>
+            </w:r>
+            <w:r>
+              <w:rPr>
+                <w:noProof/>
+                <w:webHidden/>
+              </w:rPr>
+              <w:tab/>
+            </w:r>
+            <w:r>
+              <w:rPr>
+                <w:noProof/>
+                <w:webHidden/>
+              </w:rPr>
+              <w:fldChar w:fldCharType="begin"/>
+            </w:r>
+            <w:r>
+              <w:rPr>
+                <w:noProof/>
+                <w:webHidden/>
+              </w:rPr>
+              <w:instrText xml:space="preserve"> PAGEREF _Toc531202039 \h </w:instrText>
+            </w:r>
+            <w:r>
+              <w:rPr>
+                <w:noProof/>
+                <w:webHidden/>
+              </w:rPr>
+            </w:r>
+            <w:r>
+              <w:rPr>
+                <w:noProof/>
+                <w:webHidden/>
+              </w:rPr>
+              <w:fldChar w:fldCharType="separate"/>
+            </w:r>
+            <w:r>
+              <w:rPr>
+                <w:noProof/>
+                <w:webHidden/>
+              </w:rPr>
+              <w:t>0</w:t>
             </w:r>
             <w:r>
               <w:rPr>
@@ -4019,8 +4255,6 @@
         </w:rPr>
         <w:br w:type="page"/>
       </w:r>
-      <w:bookmarkStart w:id="0" w:name="_GoBack"/>
-      <w:bookmarkEnd w:id="0"/>
     </w:p>
     <w:p>
       <w:pPr>
@@ -4029,7 +4263,7 @@
           <w:rFonts w:ascii="Times New Roman" w:hAnsi="Times New Roman" w:cs="Times New Roman"/>
         </w:rPr>
       </w:pPr>
-      <w:bookmarkStart w:id="1" w:name="_Toc531200053"/>
+      <w:bookmarkStart w:id="1" w:name="_Toc531201998"/>
       <w:r>
         <w:rPr>
           <w:rFonts w:ascii="Times New Roman" w:hAnsi="Times New Roman" w:cs="Times New Roman"/>
@@ -4100,7 +4334,7 @@
           <w:rFonts w:ascii="Times New Roman" w:hAnsi="Times New Roman" w:cs="Times New Roman"/>
         </w:rPr>
       </w:pPr>
-      <w:bookmarkStart w:id="2" w:name="_Toc531200054"/>
+      <w:bookmarkStart w:id="2" w:name="_Toc531201999"/>
       <w:r>
         <w:rPr>
           <w:rFonts w:ascii="Times New Roman" w:hAnsi="Times New Roman" w:cs="Times New Roman"/>
@@ -4110,6 +4344,7 @@
       </w:r>
       <w:bookmarkEnd w:id="2"/>
     </w:p>
+    <w:p/>
     <w:p>
       <w:pPr>
         <w:pStyle w:val="Ttulo1"/>
@@ -4117,7 +4352,7 @@
           <w:rFonts w:ascii="Times New Roman" w:hAnsi="Times New Roman" w:cs="Times New Roman"/>
         </w:rPr>
       </w:pPr>
-      <w:bookmarkStart w:id="3" w:name="_Toc531200055"/>
+      <w:bookmarkStart w:id="3" w:name="_Toc531202000"/>
       <w:r>
         <w:rPr>
           <w:rFonts w:ascii="Times New Roman" w:hAnsi="Times New Roman" w:cs="Times New Roman"/>
@@ -4127,20 +4362,98 @@
       <w:bookmarkEnd w:id="3"/>
     </w:p>
     <w:p>
+      <w:r>
+        <w:rPr>
+          <w:noProof/>
+        </w:rPr>
+        <w:drawing>
+          <wp:inline distT="0" distB="0" distL="0" distR="0">
+            <wp:extent cx="5603875" cy="3965575"/>
+            <wp:effectExtent l="0" t="0" r="0" b="0"/>
+            <wp:docPr id="4" name="Imagen 4"/>
+            <wp:cNvGraphicFramePr>
+              <a:graphicFrameLocks xmlns:a="http://schemas.openxmlformats.org/drawingml/2006/main" noChangeAspect="1"/>
+            </wp:cNvGraphicFramePr>
+            <a:graphic xmlns:a="http://schemas.openxmlformats.org/drawingml/2006/main">
+              <a:graphicData uri="http://schemas.openxmlformats.org/drawingml/2006/picture">
+                <pic:pic xmlns:pic="http://schemas.openxmlformats.org/drawingml/2006/picture">
+                  <pic:nvPicPr>
+                    <pic:cNvPr id="0" name="Picture 2"/>
+                    <pic:cNvPicPr>
+                      <a:picLocks noChangeAspect="1" noChangeArrowheads="1"/>
+                    </pic:cNvPicPr>
+                  </pic:nvPicPr>
+                  <pic:blipFill>
+                    <a:blip r:embed="rId11">
+                      <a:extLst>
+                        <a:ext uri="{28A0092B-C50C-407E-A947-70E740481C1C}">
+                          <a14:useLocalDpi xmlns:a14="http://schemas.microsoft.com/office/drawing/2010/main" val="0"/>
+                        </a:ext>
+                      </a:extLst>
+                    </a:blip>
+                    <a:srcRect/>
+                    <a:stretch>
+                      <a:fillRect/>
+                    </a:stretch>
+                  </pic:blipFill>
+                  <pic:spPr bwMode="auto">
+                    <a:xfrm>
+                      <a:off x="0" y="0"/>
+                      <a:ext cx="5603875" cy="3965575"/>
+                    </a:xfrm>
+                    <a:prstGeom prst="rect">
+                      <a:avLst/>
+                    </a:prstGeom>
+                    <a:noFill/>
+                    <a:ln>
+                      <a:noFill/>
+                    </a:ln>
+                  </pic:spPr>
+                </pic:pic>
+              </a:graphicData>
+            </a:graphic>
+          </wp:inline>
+        </w:drawing>
+      </w:r>
+    </w:p>
+    <w:p>
+      <w:r>
+        <w:br w:type="page"/>
+      </w:r>
+    </w:p>
+    <w:p>
       <w:pPr>
         <w:pStyle w:val="Ttulo1"/>
         <w:rPr>
           <w:rFonts w:ascii="Times New Roman" w:hAnsi="Times New Roman" w:cs="Times New Roman"/>
         </w:rPr>
       </w:pPr>
-      <w:bookmarkStart w:id="4" w:name="_Toc531200056"/>
+      <w:bookmarkStart w:id="4" w:name="_Toc531202001"/>
+      <w:r>
+        <w:rPr>
+          <w:rFonts w:ascii="Times New Roman" w:hAnsi="Times New Roman" w:cs="Times New Roman"/>
+        </w:rPr>
+        <w:lastRenderedPageBreak/>
+        <w:t>Modelo de casos de uso</w:t>
+      </w:r>
+      <w:bookmarkEnd w:id="4"/>
+    </w:p>
+    <w:p/>
+    <w:p>
+      <w:pPr>
+        <w:pStyle w:val="Ttulo1"/>
+        <w:rPr>
+          <w:rFonts w:ascii="Times New Roman" w:hAnsi="Times New Roman" w:cs="Times New Roman"/>
+        </w:rPr>
+      </w:pPr>
+      <w:bookmarkStart w:id="5" w:name="_Toc531202002"/>
       <w:r>
         <w:rPr>
           <w:rFonts w:ascii="Times New Roman" w:hAnsi="Times New Roman" w:cs="Times New Roman"/>
         </w:rPr>
         <w:t>CU01 - Administrar hardware</w:t>
       </w:r>
-      <w:bookmarkEnd w:id="4"/>
+      <w:bookmarkEnd w:id="5"/>
     </w:p>
     <w:p>
       <w:pPr>
@@ -4149,20 +4462,14 @@
           <w:rFonts w:ascii="Times New Roman" w:hAnsi="Times New Roman" w:cs="Times New Roman"/>
         </w:rPr>
       </w:pPr>
-      <w:bookmarkStart w:id="5" w:name="_Toc531200057"/>
+      <w:bookmarkStart w:id="6" w:name="_Toc531202003"/>
       <w:r>
         <w:rPr>
           <w:rFonts w:ascii="Times New Roman" w:hAnsi="Times New Roman" w:cs="Times New Roman"/>
         </w:rPr>
-        <w:t>-D</w:t>
+        <w:t>-Descripción de caso de uso</w:t>
       </w:r>
-      <w:r>
-        <w:rPr>
-          <w:rFonts w:ascii="Times New Roman" w:hAnsi="Times New Roman" w:cs="Times New Roman"/>
-        </w:rPr>
-        <w:t>escripción de caso de uso</w:t>
-      </w:r>
-      <w:bookmarkEnd w:id="5"/>
+      <w:bookmarkEnd w:id="6"/>
     </w:p>
     <w:tbl>
       <w:tblPr>
@@ -5182,7 +5489,6 @@
                 <w:rFonts w:ascii="Times New Roman" w:hAnsi="Times New Roman" w:cs="Times New Roman"/>
                 <w:lang w:val="es-ES"/>
               </w:rPr>
-              <w:lastRenderedPageBreak/>
               <w:t xml:space="preserve">El jefe del centro de cómputo selecciona la opción aceptar. </w:t>
             </w:r>
           </w:p>
@@ -5203,6 +5509,7 @@
                 <w:rFonts w:ascii="Times New Roman" w:hAnsi="Times New Roman" w:cs="Times New Roman"/>
                 <w:lang w:val="es-ES"/>
               </w:rPr>
+              <w:lastRenderedPageBreak/>
               <w:t xml:space="preserve">El sistema regresa al menú principal. </w:t>
             </w:r>
           </w:p>
@@ -6333,14 +6640,14 @@
           <w:rFonts w:ascii="Times New Roman" w:hAnsi="Times New Roman" w:cs="Times New Roman"/>
         </w:rPr>
       </w:pPr>
-      <w:bookmarkStart w:id="6" w:name="_Toc531200058"/>
+      <w:bookmarkStart w:id="7" w:name="_Toc531202004"/>
       <w:r>
         <w:rPr>
           <w:rFonts w:ascii="Times New Roman" w:hAnsi="Times New Roman" w:cs="Times New Roman"/>
         </w:rPr>
         <w:t>Diagrama de actividad</w:t>
       </w:r>
-      <w:bookmarkEnd w:id="6"/>
+      <w:bookmarkEnd w:id="7"/>
     </w:p>
     <w:p>
       <w:pPr>
@@ -6356,14 +6663,14 @@
           <w:rFonts w:ascii="Times New Roman" w:hAnsi="Times New Roman" w:cs="Times New Roman"/>
         </w:rPr>
       </w:pPr>
-      <w:bookmarkStart w:id="7" w:name="_Toc531200059"/>
+      <w:bookmarkStart w:id="8" w:name="_Toc531202005"/>
       <w:r>
         <w:rPr>
           <w:rFonts w:ascii="Times New Roman" w:hAnsi="Times New Roman" w:cs="Times New Roman"/>
         </w:rPr>
         <w:t>Diagrama de secuencia</w:t>
       </w:r>
-      <w:bookmarkEnd w:id="7"/>
+      <w:bookmarkEnd w:id="8"/>
     </w:p>
     <w:p>
       <w:pPr>
@@ -6379,14 +6686,14 @@
           <w:rFonts w:ascii="Times New Roman" w:hAnsi="Times New Roman" w:cs="Times New Roman"/>
         </w:rPr>
       </w:pPr>
-      <w:bookmarkStart w:id="8" w:name="_Toc531200060"/>
+      <w:bookmarkStart w:id="9" w:name="_Toc531202006"/>
       <w:r>
         <w:rPr>
           <w:rFonts w:ascii="Times New Roman" w:hAnsi="Times New Roman" w:cs="Times New Roman"/>
         </w:rPr>
         <w:t>CU02 – Administrar software</w:t>
       </w:r>
-      <w:bookmarkEnd w:id="8"/>
+      <w:bookmarkEnd w:id="9"/>
     </w:p>
     <w:p>
       <w:pPr>
@@ -6395,14 +6702,14 @@
           <w:rFonts w:ascii="Times New Roman" w:hAnsi="Times New Roman" w:cs="Times New Roman"/>
         </w:rPr>
       </w:pPr>
-      <w:bookmarkStart w:id="9" w:name="_Toc531200061"/>
+      <w:bookmarkStart w:id="10" w:name="_Toc531202007"/>
       <w:r>
         <w:rPr>
           <w:rFonts w:ascii="Times New Roman" w:hAnsi="Times New Roman" w:cs="Times New Roman"/>
         </w:rPr>
         <w:t>Descripción de caso de uso</w:t>
       </w:r>
-      <w:bookmarkEnd w:id="9"/>
+      <w:bookmarkEnd w:id="10"/>
     </w:p>
     <w:tbl>
       <w:tblPr>
@@ -8732,14 +9039,14 @@
           <w:rFonts w:ascii="Times New Roman" w:hAnsi="Times New Roman" w:cs="Times New Roman"/>
         </w:rPr>
       </w:pPr>
-      <w:bookmarkStart w:id="10" w:name="_Toc531200062"/>
+      <w:bookmarkStart w:id="11" w:name="_Toc531202008"/>
       <w:r>
         <w:rPr>
           <w:rFonts w:ascii="Times New Roman" w:hAnsi="Times New Roman" w:cs="Times New Roman"/>
         </w:rPr>
         <w:t>Diagrama de actividad</w:t>
       </w:r>
-      <w:bookmarkEnd w:id="10"/>
+      <w:bookmarkEnd w:id="11"/>
     </w:p>
     <w:p>
       <w:pPr>
@@ -8755,14 +9062,14 @@
           <w:rFonts w:ascii="Times New Roman" w:hAnsi="Times New Roman" w:cs="Times New Roman"/>
         </w:rPr>
       </w:pPr>
-      <w:bookmarkStart w:id="11" w:name="_Toc531200063"/>
+      <w:bookmarkStart w:id="12" w:name="_Toc531202009"/>
       <w:r>
         <w:rPr>
           <w:rFonts w:ascii="Times New Roman" w:hAnsi="Times New Roman" w:cs="Times New Roman"/>
         </w:rPr>
         <w:t>Diagrama de secuencia</w:t>
       </w:r>
-      <w:bookmarkEnd w:id="11"/>
+      <w:bookmarkEnd w:id="12"/>
     </w:p>
     <w:p>
       <w:pPr>
@@ -8778,14 +9085,14 @@
           <w:rFonts w:ascii="Times New Roman" w:hAnsi="Times New Roman" w:cs="Times New Roman"/>
         </w:rPr>
       </w:pPr>
-      <w:bookmarkStart w:id="12" w:name="_Toc531200064"/>
+      <w:bookmarkStart w:id="13" w:name="_Toc531202010"/>
       <w:r>
         <w:rPr>
           <w:rFonts w:ascii="Times New Roman" w:hAnsi="Times New Roman" w:cs="Times New Roman"/>
         </w:rPr>
         <w:t>CU03 - -Administrar usuarios</w:t>
       </w:r>
-      <w:bookmarkEnd w:id="12"/>
+      <w:bookmarkEnd w:id="13"/>
     </w:p>
     <w:p>
       <w:pPr>
@@ -8794,14 +9101,14 @@
           <w:rFonts w:ascii="Times New Roman" w:hAnsi="Times New Roman" w:cs="Times New Roman"/>
         </w:rPr>
       </w:pPr>
-      <w:bookmarkStart w:id="13" w:name="_Toc531200065"/>
+      <w:bookmarkStart w:id="14" w:name="_Toc531202011"/>
       <w:r>
         <w:rPr>
           <w:rFonts w:ascii="Times New Roman" w:hAnsi="Times New Roman" w:cs="Times New Roman"/>
         </w:rPr>
         <w:t>Descripción de caso de uso</w:t>
       </w:r>
-      <w:bookmarkEnd w:id="13"/>
+      <w:bookmarkEnd w:id="14"/>
     </w:p>
     <w:tbl>
       <w:tblPr>
@@ -11003,14 +11310,14 @@
           <w:rFonts w:ascii="Times New Roman" w:hAnsi="Times New Roman" w:cs="Times New Roman"/>
         </w:rPr>
       </w:pPr>
-      <w:bookmarkStart w:id="14" w:name="_Toc531200066"/>
+      <w:bookmarkStart w:id="15" w:name="_Toc531202012"/>
       <w:r>
         <w:rPr>
           <w:rFonts w:ascii="Times New Roman" w:hAnsi="Times New Roman" w:cs="Times New Roman"/>
         </w:rPr>
         <w:t>Diagrama de actividad</w:t>
       </w:r>
-      <w:bookmarkEnd w:id="14"/>
+      <w:bookmarkEnd w:id="15"/>
     </w:p>
     <w:p>
       <w:pPr>
@@ -11026,7 +11333,7 @@
           <w:rFonts w:ascii="Times New Roman" w:hAnsi="Times New Roman" w:cs="Times New Roman"/>
         </w:rPr>
       </w:pPr>
-      <w:bookmarkStart w:id="15" w:name="_Toc531200067"/>
+      <w:bookmarkStart w:id="16" w:name="_Toc531202013"/>
       <w:r>
         <w:rPr>
           <w:rFonts w:ascii="Times New Roman" w:hAnsi="Times New Roman" w:cs="Times New Roman"/>
@@ -11034,7 +11341,7 @@
         <w:lastRenderedPageBreak/>
         <w:t>Diagrama de secuencia</w:t>
       </w:r>
-      <w:bookmarkEnd w:id="15"/>
+      <w:bookmarkEnd w:id="16"/>
     </w:p>
     <w:p>
       <w:pPr>
@@ -11050,14 +11357,14 @@
           <w:rFonts w:ascii="Times New Roman" w:hAnsi="Times New Roman" w:cs="Times New Roman"/>
         </w:rPr>
       </w:pPr>
-      <w:bookmarkStart w:id="16" w:name="_Toc531200068"/>
+      <w:bookmarkStart w:id="17" w:name="_Toc531202014"/>
       <w:r>
         <w:rPr>
           <w:rFonts w:ascii="Times New Roman" w:hAnsi="Times New Roman" w:cs="Times New Roman"/>
         </w:rPr>
         <w:t>CU04 – Administrar préstamo de equipo</w:t>
       </w:r>
-      <w:bookmarkEnd w:id="16"/>
+      <w:bookmarkEnd w:id="17"/>
     </w:p>
     <w:p>
       <w:pPr>
@@ -11066,14 +11373,14 @@
           <w:rFonts w:ascii="Times New Roman" w:hAnsi="Times New Roman" w:cs="Times New Roman"/>
         </w:rPr>
       </w:pPr>
-      <w:bookmarkStart w:id="17" w:name="_Toc531200069"/>
+      <w:bookmarkStart w:id="18" w:name="_Toc531202015"/>
       <w:r>
         <w:rPr>
           <w:rFonts w:ascii="Times New Roman" w:hAnsi="Times New Roman" w:cs="Times New Roman"/>
         </w:rPr>
         <w:t>Descripción de caso de uso</w:t>
       </w:r>
-      <w:bookmarkEnd w:id="17"/>
+      <w:bookmarkEnd w:id="18"/>
     </w:p>
     <w:tbl>
       <w:tblPr>
@@ -13280,7 +13587,7 @@
           <w:rFonts w:ascii="Times New Roman" w:hAnsi="Times New Roman" w:cs="Times New Roman"/>
         </w:rPr>
       </w:pPr>
-      <w:bookmarkStart w:id="18" w:name="_Toc531200070"/>
+      <w:bookmarkStart w:id="19" w:name="_Toc531202016"/>
       <w:r>
         <w:rPr>
           <w:rFonts w:ascii="Times New Roman" w:hAnsi="Times New Roman" w:cs="Times New Roman"/>
@@ -13288,7 +13595,7 @@
         <w:lastRenderedPageBreak/>
         <w:t>Diagrama de actividad</w:t>
       </w:r>
-      <w:bookmarkEnd w:id="18"/>
+      <w:bookmarkEnd w:id="19"/>
     </w:p>
     <w:p>
       <w:pPr>
@@ -13322,7 +13629,7 @@
                     </pic:cNvPicPr>
                   </pic:nvPicPr>
                   <pic:blipFill>
-                    <a:blip r:embed="rId11">
+                    <a:blip r:embed="rId12">
                       <a:extLst>
                         <a:ext uri="{28A0092B-C50C-407E-A947-70E740481C1C}">
                           <a14:useLocalDpi xmlns:a14="http://schemas.microsoft.com/office/drawing/2010/main" val="0"/>
@@ -13376,7 +13683,7 @@
                     </pic:cNvPicPr>
                   </pic:nvPicPr>
                   <pic:blipFill>
-                    <a:blip r:embed="rId12">
+                    <a:blip r:embed="rId13">
                       <a:extLst>
                         <a:ext uri="{28A0092B-C50C-407E-A947-70E740481C1C}">
                           <a14:useLocalDpi xmlns:a14="http://schemas.microsoft.com/office/drawing/2010/main" val="0"/>
@@ -13415,14 +13722,14 @@
           <w:rFonts w:ascii="Times New Roman" w:hAnsi="Times New Roman" w:cs="Times New Roman"/>
         </w:rPr>
       </w:pPr>
-      <w:bookmarkStart w:id="19" w:name="_Toc531200071"/>
+      <w:bookmarkStart w:id="20" w:name="_Toc531202017"/>
       <w:r>
         <w:rPr>
           <w:rFonts w:ascii="Times New Roman" w:hAnsi="Times New Roman" w:cs="Times New Roman"/>
         </w:rPr>
         <w:t>Diagrama de secuencia</w:t>
       </w:r>
-      <w:bookmarkEnd w:id="19"/>
+      <w:bookmarkEnd w:id="20"/>
     </w:p>
     <w:p>
       <w:pPr>
@@ -13438,14 +13745,14 @@
           <w:rFonts w:ascii="Times New Roman" w:hAnsi="Times New Roman" w:cs="Times New Roman"/>
         </w:rPr>
       </w:pPr>
-      <w:bookmarkStart w:id="20" w:name="_Toc531200072"/>
+      <w:bookmarkStart w:id="21" w:name="_Toc531202018"/>
       <w:r>
         <w:rPr>
           <w:rFonts w:ascii="Times New Roman" w:hAnsi="Times New Roman" w:cs="Times New Roman"/>
         </w:rPr>
         <w:t>CU05 – Asignar responsable</w:t>
       </w:r>
-      <w:bookmarkEnd w:id="20"/>
+      <w:bookmarkEnd w:id="21"/>
     </w:p>
     <w:p>
       <w:pPr>
@@ -13454,14 +13761,14 @@
           <w:rFonts w:ascii="Times New Roman" w:hAnsi="Times New Roman" w:cs="Times New Roman"/>
         </w:rPr>
       </w:pPr>
-      <w:bookmarkStart w:id="21" w:name="_Toc531200073"/>
+      <w:bookmarkStart w:id="22" w:name="_Toc531202019"/>
       <w:r>
         <w:rPr>
           <w:rFonts w:ascii="Times New Roman" w:hAnsi="Times New Roman" w:cs="Times New Roman"/>
         </w:rPr>
         <w:t>Descripción de caso de uso</w:t>
       </w:r>
-      <w:bookmarkEnd w:id="21"/>
+      <w:bookmarkEnd w:id="22"/>
     </w:p>
     <w:tbl>
       <w:tblPr>
@@ -15608,7 +15915,7 @@
           <w:rFonts w:ascii="Times New Roman" w:hAnsi="Times New Roman" w:cs="Times New Roman"/>
         </w:rPr>
       </w:pPr>
-      <w:bookmarkStart w:id="22" w:name="_Toc531200074"/>
+      <w:bookmarkStart w:id="23" w:name="_Toc531202020"/>
       <w:r>
         <w:rPr>
           <w:rFonts w:ascii="Times New Roman" w:hAnsi="Times New Roman" w:cs="Times New Roman"/>
@@ -15616,7 +15923,7 @@
         <w:lastRenderedPageBreak/>
         <w:t>Diagrama de actividad</w:t>
       </w:r>
-      <w:bookmarkEnd w:id="22"/>
+      <w:bookmarkEnd w:id="23"/>
     </w:p>
     <w:p>
       <w:pPr>
@@ -15632,14 +15939,14 @@
           <w:rFonts w:ascii="Times New Roman" w:hAnsi="Times New Roman" w:cs="Times New Roman"/>
         </w:rPr>
       </w:pPr>
-      <w:bookmarkStart w:id="23" w:name="_Toc531200075"/>
+      <w:bookmarkStart w:id="24" w:name="_Toc531202021"/>
       <w:r>
         <w:rPr>
           <w:rFonts w:ascii="Times New Roman" w:hAnsi="Times New Roman" w:cs="Times New Roman"/>
         </w:rPr>
         <w:t>Diagrama de secuencia</w:t>
       </w:r>
-      <w:bookmarkEnd w:id="23"/>
+      <w:bookmarkEnd w:id="24"/>
     </w:p>
     <w:p>
       <w:pPr>
@@ -15655,14 +15962,14 @@
           <w:rFonts w:ascii="Times New Roman" w:hAnsi="Times New Roman" w:cs="Times New Roman"/>
         </w:rPr>
       </w:pPr>
-      <w:bookmarkStart w:id="24" w:name="_Toc531200076"/>
+      <w:bookmarkStart w:id="25" w:name="_Toc531202022"/>
       <w:r>
         <w:rPr>
           <w:rFonts w:ascii="Times New Roman" w:hAnsi="Times New Roman" w:cs="Times New Roman"/>
         </w:rPr>
         <w:t>CU06 -</w:t>
       </w:r>
-      <w:bookmarkEnd w:id="24"/>
+      <w:bookmarkEnd w:id="25"/>
       <w:r>
         <w:rPr>
           <w:rFonts w:ascii="Times New Roman" w:hAnsi="Times New Roman" w:cs="Times New Roman"/>
@@ -15677,14 +15984,14 @@
           <w:rFonts w:ascii="Times New Roman" w:hAnsi="Times New Roman" w:cs="Times New Roman"/>
         </w:rPr>
       </w:pPr>
-      <w:bookmarkStart w:id="25" w:name="_Toc531200077"/>
+      <w:bookmarkStart w:id="26" w:name="_Toc531202023"/>
       <w:r>
         <w:rPr>
           <w:rFonts w:ascii="Times New Roman" w:hAnsi="Times New Roman" w:cs="Times New Roman"/>
         </w:rPr>
         <w:t>Descripción de caso de uso</w:t>
       </w:r>
-      <w:bookmarkEnd w:id="25"/>
+      <w:bookmarkEnd w:id="26"/>
     </w:p>
     <w:p>
       <w:pPr>
@@ -15700,14 +16007,14 @@
           <w:rFonts w:ascii="Times New Roman" w:hAnsi="Times New Roman" w:cs="Times New Roman"/>
         </w:rPr>
       </w:pPr>
-      <w:bookmarkStart w:id="26" w:name="_Toc531200078"/>
+      <w:bookmarkStart w:id="27" w:name="_Toc531202024"/>
       <w:r>
         <w:rPr>
           <w:rFonts w:ascii="Times New Roman" w:hAnsi="Times New Roman" w:cs="Times New Roman"/>
         </w:rPr>
         <w:t>Diagrama de actividad</w:t>
       </w:r>
-      <w:bookmarkEnd w:id="26"/>
+      <w:bookmarkEnd w:id="27"/>
     </w:p>
     <w:p>
       <w:pPr>
@@ -15723,14 +16030,14 @@
           <w:rFonts w:ascii="Times New Roman" w:hAnsi="Times New Roman" w:cs="Times New Roman"/>
         </w:rPr>
       </w:pPr>
-      <w:bookmarkStart w:id="27" w:name="_Toc531200079"/>
+      <w:bookmarkStart w:id="28" w:name="_Toc531202025"/>
       <w:r>
         <w:rPr>
           <w:rFonts w:ascii="Times New Roman" w:hAnsi="Times New Roman" w:cs="Times New Roman"/>
         </w:rPr>
         <w:t>Diagrama de secuencia</w:t>
       </w:r>
-      <w:bookmarkEnd w:id="27"/>
+      <w:bookmarkEnd w:id="28"/>
     </w:p>
     <w:p>
       <w:pPr>
@@ -15746,20 +16053,14 @@
           <w:rFonts w:ascii="Times New Roman" w:hAnsi="Times New Roman" w:cs="Times New Roman"/>
         </w:rPr>
       </w:pPr>
-      <w:bookmarkStart w:id="28" w:name="_Toc531200080"/>
+      <w:bookmarkStart w:id="29" w:name="_Toc531202026"/>
       <w:r>
         <w:rPr>
           <w:rFonts w:ascii="Times New Roman" w:hAnsi="Times New Roman" w:cs="Times New Roman"/>
         </w:rPr>
-        <w:t xml:space="preserve">CU07 - </w:t>
+        <w:t>CU07 - Registrar mantenimiento de equipo</w:t>
       </w:r>
-      <w:r>
-        <w:rPr>
-          <w:rFonts w:ascii="Times New Roman" w:hAnsi="Times New Roman" w:cs="Times New Roman"/>
-        </w:rPr>
-        <w:t>Registrar mantenimiento de equipo</w:t>
-      </w:r>
-      <w:bookmarkEnd w:id="28"/>
+      <w:bookmarkEnd w:id="29"/>
     </w:p>
     <w:p>
       <w:pPr>
@@ -15768,14 +16069,14 @@
           <w:rFonts w:ascii="Times New Roman" w:hAnsi="Times New Roman" w:cs="Times New Roman"/>
         </w:rPr>
       </w:pPr>
-      <w:bookmarkStart w:id="29" w:name="_Toc531200081"/>
+      <w:bookmarkStart w:id="30" w:name="_Toc531202027"/>
       <w:r>
         <w:rPr>
           <w:rFonts w:ascii="Times New Roman" w:hAnsi="Times New Roman" w:cs="Times New Roman"/>
         </w:rPr>
         <w:t>Descripción de caso de uso</w:t>
       </w:r>
-      <w:bookmarkEnd w:id="29"/>
+      <w:bookmarkEnd w:id="30"/>
     </w:p>
     <w:tbl>
       <w:tblPr>
@@ -17481,14 +17782,14 @@
           <w:rFonts w:ascii="Times New Roman" w:hAnsi="Times New Roman" w:cs="Times New Roman"/>
         </w:rPr>
       </w:pPr>
-      <w:bookmarkStart w:id="30" w:name="_Toc531200082"/>
+      <w:bookmarkStart w:id="31" w:name="_Toc531202028"/>
       <w:r>
         <w:rPr>
           <w:rFonts w:ascii="Times New Roman" w:hAnsi="Times New Roman" w:cs="Times New Roman"/>
         </w:rPr>
         <w:t>Diagrama de actividad</w:t>
       </w:r>
-      <w:bookmarkEnd w:id="30"/>
+      <w:bookmarkEnd w:id="31"/>
     </w:p>
     <w:p>
       <w:pPr>
@@ -17504,14 +17805,14 @@
           <w:rFonts w:ascii="Times New Roman" w:hAnsi="Times New Roman" w:cs="Times New Roman"/>
         </w:rPr>
       </w:pPr>
-      <w:bookmarkStart w:id="31" w:name="_Toc531200083"/>
+      <w:bookmarkStart w:id="32" w:name="_Toc531202029"/>
       <w:r>
         <w:rPr>
           <w:rFonts w:ascii="Times New Roman" w:hAnsi="Times New Roman" w:cs="Times New Roman"/>
         </w:rPr>
         <w:t>Diagrama de secuencia</w:t>
       </w:r>
-      <w:bookmarkEnd w:id="31"/>
+      <w:bookmarkEnd w:id="32"/>
     </w:p>
     <w:p>
       <w:pPr>
@@ -17527,14 +17828,14 @@
           <w:rFonts w:ascii="Times New Roman" w:hAnsi="Times New Roman" w:cs="Times New Roman"/>
         </w:rPr>
       </w:pPr>
-      <w:bookmarkStart w:id="32" w:name="_Toc531200084"/>
+      <w:bookmarkStart w:id="33" w:name="_Toc531202030"/>
       <w:r>
         <w:rPr>
           <w:rFonts w:ascii="Times New Roman" w:hAnsi="Times New Roman" w:cs="Times New Roman"/>
         </w:rPr>
         <w:t>CU08 – Consultar reporte de fallas</w:t>
       </w:r>
-      <w:bookmarkEnd w:id="32"/>
+      <w:bookmarkEnd w:id="33"/>
     </w:p>
     <w:p>
       <w:pPr>
@@ -17543,14 +17844,14 @@
           <w:rFonts w:ascii="Times New Roman" w:hAnsi="Times New Roman" w:cs="Times New Roman"/>
         </w:rPr>
       </w:pPr>
-      <w:bookmarkStart w:id="33" w:name="_Toc531200085"/>
+      <w:bookmarkStart w:id="34" w:name="_Toc531202031"/>
       <w:r>
         <w:rPr>
           <w:rFonts w:ascii="Times New Roman" w:hAnsi="Times New Roman" w:cs="Times New Roman"/>
         </w:rPr>
         <w:t>Descripción de caso de uso</w:t>
       </w:r>
-      <w:bookmarkEnd w:id="33"/>
+      <w:bookmarkEnd w:id="34"/>
     </w:p>
     <w:tbl>
       <w:tblPr>
@@ -18995,14 +19296,14 @@
           <w:rFonts w:ascii="Times New Roman" w:hAnsi="Times New Roman" w:cs="Times New Roman"/>
         </w:rPr>
       </w:pPr>
-      <w:bookmarkStart w:id="34" w:name="_Toc531200086"/>
+      <w:bookmarkStart w:id="35" w:name="_Toc531202032"/>
       <w:r>
         <w:rPr>
           <w:rFonts w:ascii="Times New Roman" w:hAnsi="Times New Roman" w:cs="Times New Roman"/>
         </w:rPr>
         <w:t>Diagrama de actividad</w:t>
       </w:r>
-      <w:bookmarkEnd w:id="34"/>
+      <w:bookmarkEnd w:id="35"/>
     </w:p>
     <w:p>
       <w:pPr>
@@ -19018,14 +19319,14 @@
           <w:rFonts w:ascii="Times New Roman" w:hAnsi="Times New Roman" w:cs="Times New Roman"/>
         </w:rPr>
       </w:pPr>
-      <w:bookmarkStart w:id="35" w:name="_Toc531200087"/>
+      <w:bookmarkStart w:id="36" w:name="_Toc531202033"/>
       <w:r>
         <w:rPr>
           <w:rFonts w:ascii="Times New Roman" w:hAnsi="Times New Roman" w:cs="Times New Roman"/>
         </w:rPr>
         <w:t>Diagrama de secuencia</w:t>
       </w:r>
-      <w:bookmarkEnd w:id="35"/>
+      <w:bookmarkEnd w:id="36"/>
     </w:p>
     <w:p>
       <w:pPr>
@@ -19041,14 +19342,14 @@
           <w:rFonts w:ascii="Times New Roman" w:hAnsi="Times New Roman" w:cs="Times New Roman"/>
         </w:rPr>
       </w:pPr>
-      <w:bookmarkStart w:id="36" w:name="_Toc531200088"/>
+      <w:bookmarkStart w:id="37" w:name="_Toc531202034"/>
       <w:r>
         <w:rPr>
           <w:rFonts w:ascii="Times New Roman" w:hAnsi="Times New Roman" w:cs="Times New Roman"/>
         </w:rPr>
         <w:t>CU09 – Inicio de sesión</w:t>
       </w:r>
-      <w:bookmarkEnd w:id="36"/>
+      <w:bookmarkEnd w:id="37"/>
     </w:p>
     <w:p>
       <w:pPr>
@@ -19057,14 +19358,14 @@
           <w:rFonts w:ascii="Times New Roman" w:hAnsi="Times New Roman" w:cs="Times New Roman"/>
         </w:rPr>
       </w:pPr>
-      <w:bookmarkStart w:id="37" w:name="_Toc531200089"/>
+      <w:bookmarkStart w:id="38" w:name="_Toc531202035"/>
       <w:r>
         <w:rPr>
           <w:rFonts w:ascii="Times New Roman" w:hAnsi="Times New Roman" w:cs="Times New Roman"/>
         </w:rPr>
         <w:t>Descripción de caso de uso</w:t>
       </w:r>
-      <w:bookmarkEnd w:id="37"/>
+      <w:bookmarkEnd w:id="38"/>
     </w:p>
     <w:tbl>
       <w:tblPr>
@@ -20583,14 +20884,14 @@
           <w:rFonts w:ascii="Times New Roman" w:hAnsi="Times New Roman" w:cs="Times New Roman"/>
         </w:rPr>
       </w:pPr>
-      <w:bookmarkStart w:id="38" w:name="_Toc531200090"/>
+      <w:bookmarkStart w:id="39" w:name="_Toc531202036"/>
       <w:r>
         <w:rPr>
           <w:rFonts w:ascii="Times New Roman" w:hAnsi="Times New Roman" w:cs="Times New Roman"/>
         </w:rPr>
         <w:t>Diagrama de actividad</w:t>
       </w:r>
-      <w:bookmarkEnd w:id="38"/>
+      <w:bookmarkEnd w:id="39"/>
     </w:p>
     <w:p>
       <w:pPr>
@@ -20606,32 +20907,149 @@
           <w:rFonts w:ascii="Times New Roman" w:hAnsi="Times New Roman" w:cs="Times New Roman"/>
         </w:rPr>
       </w:pPr>
-      <w:bookmarkStart w:id="39" w:name="_Toc531200091"/>
+      <w:bookmarkStart w:id="40" w:name="_Toc531202037"/>
       <w:r>
         <w:rPr>
           <w:rFonts w:ascii="Times New Roman" w:hAnsi="Times New Roman" w:cs="Times New Roman"/>
         </w:rPr>
         <w:t>Diagrama de secuencia</w:t>
       </w:r>
-      <w:bookmarkEnd w:id="39"/>
+      <w:bookmarkEnd w:id="40"/>
     </w:p>
     <w:p>
       <w:pPr>
-        <w:rPr>
-          <w:rFonts w:ascii="Times New Roman" w:hAnsi="Times New Roman" w:cs="Times New Roman"/>
-        </w:rPr>
-      </w:pPr>
+        <w:pStyle w:val="Ttulo1"/>
+        <w:sectPr>
+          <w:headerReference w:type="default" r:id="rId14"/>
+          <w:footerReference w:type="default" r:id="rId15"/>
+          <w:pgSz w:w="12240" w:h="15840"/>
+          <w:pgMar w:top="1417" w:right="1701" w:bottom="1417" w:left="1701" w:header="708" w:footer="708" w:gutter="0"/>
+          <w:pgNumType w:start="0"/>
+          <w:cols w:space="708"/>
+          <w:titlePg/>
+          <w:docGrid w:linePitch="360"/>
+        </w:sectPr>
+      </w:pPr>
+      <w:r>
+        <w:t xml:space="preserve"> </w:t>
+      </w:r>
     </w:p>
     <w:p>
       <w:pPr>
+        <w:pStyle w:val="Ttulo1"/>
+      </w:pPr>
+      <w:bookmarkStart w:id="41" w:name="_Toc531202038"/>
+      <w:r>
+        <w:lastRenderedPageBreak/>
+        <w:t>Diagrama de clases</w:t>
+      </w:r>
+      <w:bookmarkEnd w:id="41"/>
+      <w:r>
+        <w:t xml:space="preserve"> </w:t>
+      </w:r>
+    </w:p>
+    <w:p>
+      <w:r>
         <w:rPr>
-          <w:rFonts w:ascii="Times New Roman" w:hAnsi="Times New Roman" w:cs="Times New Roman"/>
+          <w:noProof/>
         </w:rPr>
-      </w:pPr>
+        <w:drawing>
+          <wp:anchor distT="0" distB="0" distL="114300" distR="114300" simplePos="0" relativeHeight="251663360" behindDoc="0" locked="0" layoutInCell="1" allowOverlap="1">
+            <wp:simplePos x="0" y="0"/>
+            <wp:positionH relativeFrom="margin">
+              <wp:posOffset>-508635</wp:posOffset>
+            </wp:positionH>
+            <wp:positionV relativeFrom="paragraph">
+              <wp:posOffset>327660</wp:posOffset>
+            </wp:positionV>
+            <wp:extent cx="9342120" cy="4210050"/>
+            <wp:effectExtent l="0" t="0" r="0" b="0"/>
+            <wp:wrapThrough wrapText="bothSides">
+              <wp:wrapPolygon edited="0">
+                <wp:start x="0" y="0"/>
+                <wp:lineTo x="0" y="21502"/>
+                <wp:lineTo x="21538" y="21502"/>
+                <wp:lineTo x="21538" y="0"/>
+                <wp:lineTo x="0" y="0"/>
+              </wp:wrapPolygon>
+            </wp:wrapThrough>
+            <wp:docPr id="1" name="Imagen 1"/>
+            <wp:cNvGraphicFramePr>
+              <a:graphicFrameLocks xmlns:a="http://schemas.openxmlformats.org/drawingml/2006/main" noChangeAspect="1"/>
+            </wp:cNvGraphicFramePr>
+            <a:graphic xmlns:a="http://schemas.openxmlformats.org/drawingml/2006/main">
+              <a:graphicData uri="http://schemas.openxmlformats.org/drawingml/2006/picture">
+                <pic:pic xmlns:pic="http://schemas.openxmlformats.org/drawingml/2006/picture">
+                  <pic:nvPicPr>
+                    <pic:cNvPr id="0" name="Picture 1"/>
+                    <pic:cNvPicPr>
+                      <a:picLocks noChangeAspect="1" noChangeArrowheads="1"/>
+                    </pic:cNvPicPr>
+                  </pic:nvPicPr>
+                  <pic:blipFill>
+                    <a:blip r:embed="rId16" cstate="print">
+                      <a:extLst>
+                        <a:ext uri="{28A0092B-C50C-407E-A947-70E740481C1C}">
+                          <a14:useLocalDpi xmlns:a14="http://schemas.microsoft.com/office/drawing/2010/main" val="0"/>
+                        </a:ext>
+                      </a:extLst>
+                    </a:blip>
+                    <a:srcRect/>
+                    <a:stretch>
+                      <a:fillRect/>
+                    </a:stretch>
+                  </pic:blipFill>
+                  <pic:spPr bwMode="auto">
+                    <a:xfrm>
+                      <a:off x="0" y="0"/>
+                      <a:ext cx="9342120" cy="4210050"/>
+                    </a:xfrm>
+                    <a:prstGeom prst="rect">
+                      <a:avLst/>
+                    </a:prstGeom>
+                    <a:noFill/>
+                    <a:ln>
+                      <a:noFill/>
+                    </a:ln>
+                  </pic:spPr>
+                </pic:pic>
+              </a:graphicData>
+            </a:graphic>
+            <wp14:sizeRelH relativeFrom="margin">
+              <wp14:pctWidth>0</wp14:pctWidth>
+            </wp14:sizeRelH>
+            <wp14:sizeRelV relativeFrom="margin">
+              <wp14:pctHeight>0</wp14:pctHeight>
+            </wp14:sizeRelV>
+          </wp:anchor>
+        </w:drawing>
+      </w:r>
     </w:p>
+    <w:p>
+      <w:pPr>
+        <w:sectPr>
+          <w:pgSz w:w="15840" w:h="12240" w:orient="landscape"/>
+          <w:pgMar w:top="1701" w:right="1418" w:bottom="1701" w:left="1418" w:header="709" w:footer="709" w:gutter="0"/>
+          <w:pgNumType w:start="0"/>
+          <w:cols w:space="708"/>
+          <w:titlePg/>
+          <w:docGrid w:linePitch="360"/>
+        </w:sectPr>
+      </w:pPr>
+    </w:p>
+    <w:p>
+      <w:pPr>
+        <w:pStyle w:val="Ttulo1"/>
+      </w:pPr>
+      <w:bookmarkStart w:id="42" w:name="_Toc531202039"/>
+      <w:r>
+        <w:lastRenderedPageBreak/>
+        <w:t>Modelo de datos</w:t>
+      </w:r>
+      <w:bookmarkEnd w:id="42"/>
+    </w:p>
+    <w:p/>
     <w:sectPr>
-      <w:headerReference w:type="default" r:id="rId13"/>
-      <w:footerReference w:type="default" r:id="rId14"/>
       <w:pgSz w:w="12240" w:h="15840"/>
       <w:pgMar w:top="1417" w:right="1701" w:bottom="1417" w:left="1701" w:header="708" w:footer="708" w:gutter="0"/>
       <w:pgNumType w:start="0"/>
@@ -20675,7 +21093,7 @@
       <w:rPr>
         <w:lang w:val="es-ES"/>
       </w:rPr>
-      <w:id w:val="1407876354"/>
+      <w:id w:val="-225536470"/>
       <w:docPartObj>
         <w:docPartGallery w:val="Page Numbers (Bottom of Page)"/>
         <w:docPartUnique/>
@@ -20763,7 +21181,7 @@
       </w:rPr>
       <w:alias w:val="Título"/>
       <w:tag w:val=""/>
-      <w:id w:val="1116400235"/>
+      <w:id w:val="1436104552"/>
       <w:placeholder>
         <w:docPart w:val="B6EC41F3678048489551746D6AF13FBE"/>
       </w:placeholder>
@@ -25965,6 +26383,7 @@
   <w:rsids>
     <w:rsidRoot w:val="00575539"/>
     <w:rsid w:val="00575539"/>
+    <w:rsid w:val="007F44E1"/>
   </w:rsids>
   <m:mathPr>
     <m:mathFont m:val="Cambria Math"/>
@@ -26757,7 +27176,7 @@
 </file>
 
 <file path=customXml/itemProps2.xml><?xml version="1.0" encoding="utf-8"?>
-<ds:datastoreItem xmlns:ds="http://schemas.openxmlformats.org/officeDocument/2006/customXml" ds:itemID="{DF59E97A-7316-44F3-B236-0A165041314E}">
+<ds:datastoreItem xmlns:ds="http://schemas.openxmlformats.org/officeDocument/2006/customXml" ds:itemID="{4528E3CB-EC62-4A47-B1B4-73880F1AAC92}">
   <ds:schemaRefs>
     <ds:schemaRef ds:uri="http://schemas.openxmlformats.org/officeDocument/2006/bibliography"/>
   </ds:schemaRefs>

</xml_diff>